<commit_message>
calibration process improved with gui
</commit_message>
<xml_diff>
--- a/StudyScript/studyScriptInstructions.docx
+++ b/StudyScript/studyScriptInstructions.docx
@@ -416,7 +416,33 @@
           <w:iCs/>
           <w:color w:val="7030A0"/>
         </w:rPr>
-        <w:t>.  Can  I  offer  you  any  water  to  drink  now  or between the breaks?</w:t>
+        <w:t xml:space="preserve">.  </w:t>
+      </w:r>
+      <w:commentRangeStart w:id="2"/>
+      <w:r>
+        <w:rPr>
+          <w:rFonts w:ascii="Arial" w:eastAsia="Times New Roman" w:hAnsi="Arial" w:cs="Arial"/>
+          <w:i/>
+          <w:iCs/>
+          <w:color w:val="7030A0"/>
+        </w:rPr>
+        <w:t>Can  I  offer  you  any  water</w:t>
+      </w:r>
+      <w:commentRangeEnd w:id="2"/>
+      <w:r>
+        <w:rPr>
+          <w:rStyle w:val="CommentReference"/>
+        </w:rPr>
+        <w:commentReference w:id="2"/>
+      </w:r>
+      <w:r>
+        <w:rPr>
+          <w:rFonts w:ascii="Arial" w:eastAsia="Times New Roman" w:hAnsi="Arial" w:cs="Arial"/>
+          <w:i/>
+          <w:iCs/>
+          <w:color w:val="7030A0"/>
+        </w:rPr>
+        <w:t xml:space="preserve">  to  drink  now  or between the breaks?</w:t>
       </w:r>
     </w:p>
     <w:p>
@@ -468,19 +494,19 @@
         </w:rPr>
         <w:t xml:space="preserve">Position actuator housing with sensor enclosure extension pointing </w:t>
       </w:r>
-      <w:commentRangeStart w:id="2"/>
+      <w:commentRangeStart w:id="3"/>
       <w:r>
         <w:rPr>
           <w:rFonts w:ascii="Arial" w:eastAsia="Times New Roman" w:hAnsi="Arial" w:cs="Arial"/>
         </w:rPr>
         <w:t>down</w:t>
       </w:r>
-      <w:commentRangeEnd w:id="2"/>
+      <w:commentRangeEnd w:id="3"/>
       <w:r>
         <w:rPr>
           <w:rStyle w:val="CommentReference"/>
         </w:rPr>
-        <w:commentReference w:id="2"/>
+        <w:commentReference w:id="3"/>
       </w:r>
       <w:r>
         <w:rPr>
@@ -2096,7 +2122,33 @@
           <w:iCs/>
           <w:color w:val="6D2D9E"/>
         </w:rPr>
-        <w:t xml:space="preserve"> On the right hand side of the chair and in front of a round knob, you’ll see a pink piece. Press up on the pink piece to move the chair’s height. Remain seated and press the pink piece to reduce the height. And stand up and press the pink piece to increase the height.</w:t>
+        <w:t xml:space="preserve"> On the right hand side of the chair and in front of a round knob, you’ll see a </w:t>
+      </w:r>
+      <w:commentRangeStart w:id="4"/>
+      <w:r>
+        <w:rPr>
+          <w:rFonts w:ascii="Arial" w:hAnsi="Arial" w:cs="Arial"/>
+          <w:i/>
+          <w:iCs/>
+          <w:color w:val="6D2D9E"/>
+        </w:rPr>
+        <w:t>pink piece. Press up on the pink piece to move the chair’s height. Remain seated and press the pink piece to reduce the height. And stand up and press the pink piece to increase the height</w:t>
+      </w:r>
+      <w:commentRangeEnd w:id="4"/>
+      <w:r>
+        <w:rPr>
+          <w:rStyle w:val="CommentReference"/>
+        </w:rPr>
+        <w:commentReference w:id="4"/>
+      </w:r>
+      <w:r>
+        <w:rPr>
+          <w:rFonts w:ascii="Arial" w:hAnsi="Arial" w:cs="Arial"/>
+          <w:i/>
+          <w:iCs/>
+          <w:color w:val="6D2D9E"/>
+        </w:rPr>
+        <w:t>.</w:t>
       </w:r>
     </w:p>
     <w:p>
@@ -2455,7 +2507,29 @@
           <w:rFonts w:ascii="Arial" w:eastAsia="Times New Roman" w:hAnsi="Arial" w:cs="Arial"/>
           <w:color w:val="0070C0"/>
         </w:rPr>
-        <w:t>Insert the flex sensor with yellow wire up? Adjust sleeve and sensor accordingly</w:t>
+        <w:t xml:space="preserve">Insert the flex </w:t>
+      </w:r>
+      <w:commentRangeStart w:id="5"/>
+      <w:r>
+        <w:rPr>
+          <w:rFonts w:ascii="Arial" w:eastAsia="Times New Roman" w:hAnsi="Arial" w:cs="Arial"/>
+          <w:color w:val="0070C0"/>
+        </w:rPr>
+        <w:t xml:space="preserve">sensor with yellow wire up? </w:t>
+      </w:r>
+      <w:commentRangeEnd w:id="5"/>
+      <w:r>
+        <w:rPr>
+          <w:rStyle w:val="CommentReference"/>
+        </w:rPr>
+        <w:commentReference w:id="5"/>
+      </w:r>
+      <w:r>
+        <w:rPr>
+          <w:rFonts w:ascii="Arial" w:eastAsia="Times New Roman" w:hAnsi="Arial" w:cs="Arial"/>
+          <w:color w:val="0070C0"/>
+        </w:rPr>
+        <w:t>Adjust sleeve and sensor accordingly</w:t>
       </w:r>
     </w:p>
     <w:p>
@@ -3023,6 +3097,917 @@
           <w:rFonts w:ascii="Arial" w:eastAsia="Times New Roman" w:hAnsi="Arial" w:cs="Arial"/>
         </w:rPr>
       </w:pPr>
+    </w:p>
+    <w:p>
+      <w:pPr>
+        <w:rPr>
+          <w:rFonts w:ascii="Arial" w:eastAsia="Times New Roman" w:hAnsi="Arial" w:cs="Arial"/>
+        </w:rPr>
+      </w:pPr>
+      <w:r>
+        <w:rPr>
+          <w:rFonts w:ascii="Arial" w:eastAsia="Times New Roman" w:hAnsi="Arial" w:cs="Arial"/>
+        </w:rPr>
+        <w:t xml:space="preserve">//   </w:t>
+      </w:r>
+      <w:proofErr w:type="spellStart"/>
+      <w:r>
+        <w:rPr>
+          <w:rFonts w:ascii="Arial" w:eastAsia="Times New Roman" w:hAnsi="Arial" w:cs="Arial"/>
+        </w:rPr>
+        <w:t>Serial.println</w:t>
+      </w:r>
+      <w:proofErr w:type="spellEnd"/>
+      <w:r>
+        <w:rPr>
+          <w:rFonts w:ascii="Arial" w:eastAsia="Times New Roman" w:hAnsi="Arial" w:cs="Arial"/>
+        </w:rPr>
+        <w:t>("-------------------------------------------");</w:t>
+      </w:r>
+    </w:p>
+    <w:p>
+      <w:pPr>
+        <w:rPr>
+          <w:rFonts w:ascii="Arial" w:eastAsia="Times New Roman" w:hAnsi="Arial" w:cs="Arial"/>
+        </w:rPr>
+      </w:pPr>
+      <w:r>
+        <w:rPr>
+          <w:rFonts w:ascii="Arial" w:eastAsia="Times New Roman" w:hAnsi="Arial" w:cs="Arial"/>
+        </w:rPr>
+        <w:t xml:space="preserve">//   </w:t>
+      </w:r>
+      <w:proofErr w:type="spellStart"/>
+      <w:r>
+        <w:rPr>
+          <w:rFonts w:ascii="Arial" w:eastAsia="Times New Roman" w:hAnsi="Arial" w:cs="Arial"/>
+        </w:rPr>
+        <w:t>Serial.println</w:t>
+      </w:r>
+      <w:proofErr w:type="spellEnd"/>
+      <w:r>
+        <w:rPr>
+          <w:rFonts w:ascii="Arial" w:eastAsia="Times New Roman" w:hAnsi="Arial" w:cs="Arial"/>
+        </w:rPr>
+        <w:t>("CALIBRATION: MAX PRESSURE ");</w:t>
+      </w:r>
+    </w:p>
+    <w:p>
+      <w:pPr>
+        <w:rPr>
+          <w:rFonts w:ascii="Arial" w:eastAsia="Times New Roman" w:hAnsi="Arial" w:cs="Arial"/>
+        </w:rPr>
+      </w:pPr>
+      <w:r>
+        <w:rPr>
+          <w:rFonts w:ascii="Arial" w:eastAsia="Times New Roman" w:hAnsi="Arial" w:cs="Arial"/>
+        </w:rPr>
+        <w:t xml:space="preserve">//   </w:t>
+      </w:r>
+      <w:proofErr w:type="spellStart"/>
+      <w:r>
+        <w:rPr>
+          <w:rFonts w:ascii="Arial" w:eastAsia="Times New Roman" w:hAnsi="Arial" w:cs="Arial"/>
+        </w:rPr>
+        <w:t>Serial.println</w:t>
+      </w:r>
+      <w:proofErr w:type="spellEnd"/>
+      <w:r>
+        <w:rPr>
+          <w:rFonts w:ascii="Arial" w:eastAsia="Times New Roman" w:hAnsi="Arial" w:cs="Arial"/>
+        </w:rPr>
+        <w:t>("-------------------------------------------");</w:t>
+      </w:r>
+    </w:p>
+    <w:p>
+      <w:pPr>
+        <w:rPr>
+          <w:rFonts w:ascii="Arial" w:eastAsia="Times New Roman" w:hAnsi="Arial" w:cs="Arial"/>
+        </w:rPr>
+      </w:pPr>
+      <w:r>
+        <w:rPr>
+          <w:rFonts w:ascii="Arial" w:eastAsia="Times New Roman" w:hAnsi="Arial" w:cs="Arial"/>
+        </w:rPr>
+        <w:t xml:space="preserve">//   </w:t>
+      </w:r>
+      <w:proofErr w:type="spellStart"/>
+      <w:r>
+        <w:rPr>
+          <w:rFonts w:ascii="Arial" w:eastAsia="Times New Roman" w:hAnsi="Arial" w:cs="Arial"/>
+        </w:rPr>
+        <w:t>Serial.println</w:t>
+      </w:r>
+      <w:proofErr w:type="spellEnd"/>
+      <w:r>
+        <w:rPr>
+          <w:rFonts w:ascii="Arial" w:eastAsia="Times New Roman" w:hAnsi="Arial" w:cs="Arial"/>
+        </w:rPr>
+        <w:t xml:space="preserve">("Instructions: Please wear the device. </w:t>
+      </w:r>
+      <w:r>
+        <w:rPr>
+          <w:rFonts w:ascii="Arial" w:eastAsia="Times New Roman" w:hAnsi="Arial" w:cs="Arial"/>
+          <w:color w:val="4472C4" w:themeColor="accent1"/>
+        </w:rPr>
+        <w:t xml:space="preserve">Make sure power is on. </w:t>
+      </w:r>
+      <w:r>
+        <w:rPr>
+          <w:rFonts w:ascii="Arial" w:eastAsia="Times New Roman" w:hAnsi="Arial" w:cs="Arial"/>
+        </w:rPr>
+        <w:t>The actuator will extend into your arm and apply a deep pressure.");</w:t>
+      </w:r>
+    </w:p>
+    <w:p>
+      <w:pPr>
+        <w:rPr>
+          <w:rFonts w:ascii="Arial" w:eastAsia="Times New Roman" w:hAnsi="Arial" w:cs="Arial"/>
+        </w:rPr>
+      </w:pPr>
+      <w:r>
+        <w:rPr>
+          <w:rFonts w:ascii="Arial" w:eastAsia="Times New Roman" w:hAnsi="Arial" w:cs="Arial"/>
+        </w:rPr>
+        <w:t xml:space="preserve">//   </w:t>
+      </w:r>
+      <w:proofErr w:type="spellStart"/>
+      <w:r>
+        <w:rPr>
+          <w:rFonts w:ascii="Arial" w:eastAsia="Times New Roman" w:hAnsi="Arial" w:cs="Arial"/>
+        </w:rPr>
+        <w:t>Serial.println</w:t>
+      </w:r>
+      <w:proofErr w:type="spellEnd"/>
+      <w:r>
+        <w:rPr>
+          <w:rFonts w:ascii="Arial" w:eastAsia="Times New Roman" w:hAnsi="Arial" w:cs="Arial"/>
+        </w:rPr>
+        <w:t>("During this stage, please click the button once to indicate when it is too uncomfortable.");</w:t>
+      </w:r>
+    </w:p>
+    <w:p>
+      <w:pPr>
+        <w:rPr>
+          <w:rFonts w:ascii="Arial" w:eastAsia="Times New Roman" w:hAnsi="Arial" w:cs="Arial"/>
+        </w:rPr>
+      </w:pPr>
+      <w:r>
+        <w:rPr>
+          <w:rFonts w:ascii="Arial" w:eastAsia="Times New Roman" w:hAnsi="Arial" w:cs="Arial"/>
+        </w:rPr>
+        <w:t xml:space="preserve">//   </w:t>
+      </w:r>
+      <w:proofErr w:type="spellStart"/>
+      <w:r>
+        <w:rPr>
+          <w:rFonts w:ascii="Arial" w:eastAsia="Times New Roman" w:hAnsi="Arial" w:cs="Arial"/>
+        </w:rPr>
+        <w:t>Serial.println</w:t>
+      </w:r>
+      <w:proofErr w:type="spellEnd"/>
+      <w:r>
+        <w:rPr>
+          <w:rFonts w:ascii="Arial" w:eastAsia="Times New Roman" w:hAnsi="Arial" w:cs="Arial"/>
+        </w:rPr>
+        <w:t>("When you're ready to begin calibration stage, press the button.");</w:t>
+      </w:r>
+    </w:p>
+    <w:p>
+      <w:pPr>
+        <w:rPr>
+          <w:rFonts w:ascii="Arial" w:eastAsia="Times New Roman" w:hAnsi="Arial" w:cs="Arial"/>
+        </w:rPr>
+      </w:pPr>
+      <w:r>
+        <w:rPr>
+          <w:rFonts w:ascii="Arial" w:eastAsia="Times New Roman" w:hAnsi="Arial" w:cs="Arial"/>
+        </w:rPr>
+        <w:t xml:space="preserve">//  </w:t>
+      </w:r>
+      <w:proofErr w:type="spellStart"/>
+      <w:r>
+        <w:rPr>
+          <w:rFonts w:ascii="Arial" w:eastAsia="Times New Roman" w:hAnsi="Arial" w:cs="Arial"/>
+        </w:rPr>
+        <w:t>Serial.println</w:t>
+      </w:r>
+      <w:proofErr w:type="spellEnd"/>
+      <w:r>
+        <w:rPr>
+          <w:rFonts w:ascii="Arial" w:eastAsia="Times New Roman" w:hAnsi="Arial" w:cs="Arial"/>
+        </w:rPr>
+        <w:t>("-------------------------------------------");</w:t>
+      </w:r>
+    </w:p>
+    <w:p>
+      <w:pPr>
+        <w:rPr>
+          <w:rFonts w:ascii="Arial" w:eastAsia="Times New Roman" w:hAnsi="Arial" w:cs="Arial"/>
+        </w:rPr>
+      </w:pPr>
+      <w:r>
+        <w:rPr>
+          <w:rFonts w:ascii="Arial" w:eastAsia="Times New Roman" w:hAnsi="Arial" w:cs="Arial"/>
+        </w:rPr>
+        <w:t xml:space="preserve">//  </w:t>
+      </w:r>
+      <w:proofErr w:type="spellStart"/>
+      <w:r>
+        <w:rPr>
+          <w:rFonts w:ascii="Arial" w:eastAsia="Times New Roman" w:hAnsi="Arial" w:cs="Arial"/>
+        </w:rPr>
+        <w:t>Serial.println</w:t>
+      </w:r>
+      <w:proofErr w:type="spellEnd"/>
+      <w:r>
+        <w:rPr>
+          <w:rFonts w:ascii="Arial" w:eastAsia="Times New Roman" w:hAnsi="Arial" w:cs="Arial"/>
+        </w:rPr>
+        <w:t>("CALIBRATION: ACTUATOR");</w:t>
+      </w:r>
+    </w:p>
+    <w:p>
+      <w:pPr>
+        <w:rPr>
+          <w:rFonts w:ascii="Arial" w:eastAsia="Times New Roman" w:hAnsi="Arial" w:cs="Arial"/>
+        </w:rPr>
+      </w:pPr>
+      <w:r>
+        <w:rPr>
+          <w:rFonts w:ascii="Arial" w:eastAsia="Times New Roman" w:hAnsi="Arial" w:cs="Arial"/>
+        </w:rPr>
+        <w:lastRenderedPageBreak/>
+        <w:t xml:space="preserve">//  </w:t>
+      </w:r>
+      <w:proofErr w:type="spellStart"/>
+      <w:r>
+        <w:rPr>
+          <w:rFonts w:ascii="Arial" w:eastAsia="Times New Roman" w:hAnsi="Arial" w:cs="Arial"/>
+        </w:rPr>
+        <w:t>Serial.println</w:t>
+      </w:r>
+      <w:proofErr w:type="spellEnd"/>
+      <w:r>
+        <w:rPr>
+          <w:rFonts w:ascii="Arial" w:eastAsia="Times New Roman" w:hAnsi="Arial" w:cs="Arial"/>
+        </w:rPr>
+        <w:t>("-------------------------------------------");</w:t>
+      </w:r>
+    </w:p>
+    <w:p>
+      <w:pPr>
+        <w:rPr>
+          <w:rFonts w:ascii="Arial" w:eastAsia="Times New Roman" w:hAnsi="Arial" w:cs="Arial"/>
+        </w:rPr>
+      </w:pPr>
+      <w:r>
+        <w:rPr>
+          <w:rFonts w:ascii="Arial" w:eastAsia="Times New Roman" w:hAnsi="Arial" w:cs="Arial"/>
+        </w:rPr>
+        <w:t xml:space="preserve">//  </w:t>
+      </w:r>
+      <w:proofErr w:type="spellStart"/>
+      <w:r>
+        <w:rPr>
+          <w:rFonts w:ascii="Arial" w:eastAsia="Times New Roman" w:hAnsi="Arial" w:cs="Arial"/>
+        </w:rPr>
+        <w:t>Serial.println</w:t>
+      </w:r>
+      <w:proofErr w:type="spellEnd"/>
+      <w:r>
+        <w:rPr>
+          <w:rFonts w:ascii="Arial" w:eastAsia="Times New Roman" w:hAnsi="Arial" w:cs="Arial"/>
+        </w:rPr>
+        <w:t xml:space="preserve">("Instructions: For this calibration stage, </w:t>
+      </w:r>
+      <w:r>
+        <w:rPr>
+          <w:rFonts w:ascii="Arial" w:eastAsia="Times New Roman" w:hAnsi="Arial" w:cs="Arial"/>
+          <w:color w:val="4472C4" w:themeColor="accent1"/>
+        </w:rPr>
+        <w:t>please don't wear the actuator. Make sure power is on and press the button when ready.");</w:t>
+      </w:r>
+    </w:p>
+    <w:p>
+      <w:pPr>
+        <w:rPr>
+          <w:rFonts w:ascii="Arial" w:eastAsia="Times New Roman" w:hAnsi="Arial" w:cs="Arial"/>
+        </w:rPr>
+      </w:pPr>
+      <w:r>
+        <w:rPr>
+          <w:rFonts w:ascii="Arial" w:eastAsia="Times New Roman" w:hAnsi="Arial" w:cs="Arial"/>
+        </w:rPr>
+        <w:t>//  while(!</w:t>
+      </w:r>
+      <w:proofErr w:type="spellStart"/>
+      <w:r>
+        <w:rPr>
+          <w:rFonts w:ascii="Arial" w:eastAsia="Times New Roman" w:hAnsi="Arial" w:cs="Arial"/>
+        </w:rPr>
+        <w:t>risingEdgeButton</w:t>
+      </w:r>
+      <w:proofErr w:type="spellEnd"/>
+      <w:r>
+        <w:rPr>
+          <w:rFonts w:ascii="Arial" w:eastAsia="Times New Roman" w:hAnsi="Arial" w:cs="Arial"/>
+        </w:rPr>
+        <w:t>());</w:t>
+      </w:r>
+    </w:p>
+    <w:p>
+      <w:pPr>
+        <w:rPr>
+          <w:rFonts w:ascii="Arial" w:eastAsia="Times New Roman" w:hAnsi="Arial" w:cs="Arial"/>
+        </w:rPr>
+      </w:pPr>
+    </w:p>
+    <w:p>
+      <w:pPr>
+        <w:rPr>
+          <w:rStyle w:val="Heading1Char"/>
+          <w:rFonts w:ascii="Arial" w:eastAsia="Times New Roman" w:hAnsi="Arial" w:cs="Arial"/>
+          <w:b w:val="0"/>
+          <w:bCs w:val="0"/>
+          <w:color w:val="auto"/>
+          <w:sz w:val="22"/>
+          <w:szCs w:val="22"/>
+        </w:rPr>
+      </w:pPr>
+      <w:r>
+        <w:rPr>
+          <w:rStyle w:val="Heading1Char"/>
+          <w:rFonts w:ascii="Arial" w:eastAsia="Times New Roman" w:hAnsi="Arial" w:cs="Arial"/>
+          <w:b w:val="0"/>
+          <w:bCs w:val="0"/>
+          <w:color w:val="auto"/>
+          <w:sz w:val="22"/>
+          <w:szCs w:val="22"/>
+        </w:rPr>
+        <w:t xml:space="preserve">  </w:t>
+      </w:r>
+      <w:proofErr w:type="spellStart"/>
+      <w:r>
+        <w:rPr>
+          <w:rStyle w:val="Heading1Char"/>
+          <w:rFonts w:ascii="Arial" w:eastAsia="Times New Roman" w:hAnsi="Arial" w:cs="Arial"/>
+          <w:b w:val="0"/>
+          <w:bCs w:val="0"/>
+          <w:color w:val="auto"/>
+          <w:sz w:val="22"/>
+          <w:szCs w:val="22"/>
+        </w:rPr>
+        <w:t>Serial.println</w:t>
+      </w:r>
+      <w:proofErr w:type="spellEnd"/>
+      <w:r>
+        <w:rPr>
+          <w:rStyle w:val="Heading1Char"/>
+          <w:rFonts w:ascii="Arial" w:eastAsia="Times New Roman" w:hAnsi="Arial" w:cs="Arial"/>
+          <w:b w:val="0"/>
+          <w:bCs w:val="0"/>
+          <w:color w:val="auto"/>
+          <w:sz w:val="22"/>
+          <w:szCs w:val="22"/>
+        </w:rPr>
+        <w:t>("-------------------------------------------");</w:t>
+      </w:r>
+    </w:p>
+    <w:p>
+      <w:pPr>
+        <w:rPr>
+          <w:rStyle w:val="Heading1Char"/>
+          <w:rFonts w:ascii="Arial" w:eastAsia="Times New Roman" w:hAnsi="Arial" w:cs="Arial"/>
+          <w:b w:val="0"/>
+          <w:bCs w:val="0"/>
+          <w:color w:val="auto"/>
+          <w:sz w:val="22"/>
+          <w:szCs w:val="22"/>
+        </w:rPr>
+      </w:pPr>
+      <w:r>
+        <w:rPr>
+          <w:rStyle w:val="Heading1Char"/>
+          <w:rFonts w:ascii="Arial" w:eastAsia="Times New Roman" w:hAnsi="Arial" w:cs="Arial"/>
+          <w:b w:val="0"/>
+          <w:bCs w:val="0"/>
+          <w:color w:val="auto"/>
+          <w:sz w:val="22"/>
+          <w:szCs w:val="22"/>
+        </w:rPr>
+        <w:t xml:space="preserve">  </w:t>
+      </w:r>
+      <w:proofErr w:type="spellStart"/>
+      <w:r>
+        <w:rPr>
+          <w:rStyle w:val="Heading1Char"/>
+          <w:rFonts w:ascii="Arial" w:eastAsia="Times New Roman" w:hAnsi="Arial" w:cs="Arial"/>
+          <w:b w:val="0"/>
+          <w:bCs w:val="0"/>
+          <w:color w:val="auto"/>
+          <w:sz w:val="22"/>
+          <w:szCs w:val="22"/>
+        </w:rPr>
+        <w:t>Serial.println</w:t>
+      </w:r>
+      <w:proofErr w:type="spellEnd"/>
+      <w:r>
+        <w:rPr>
+          <w:rStyle w:val="Heading1Char"/>
+          <w:rFonts w:ascii="Arial" w:eastAsia="Times New Roman" w:hAnsi="Arial" w:cs="Arial"/>
+          <w:b w:val="0"/>
+          <w:bCs w:val="0"/>
+          <w:color w:val="auto"/>
+          <w:sz w:val="22"/>
+          <w:szCs w:val="22"/>
+        </w:rPr>
+        <w:t>("CALIBRATION: FLEX SENSOR");</w:t>
+      </w:r>
+    </w:p>
+    <w:p>
+      <w:pPr>
+        <w:rPr>
+          <w:rStyle w:val="Heading1Char"/>
+          <w:rFonts w:ascii="Arial" w:eastAsia="Times New Roman" w:hAnsi="Arial" w:cs="Arial"/>
+          <w:b w:val="0"/>
+          <w:bCs w:val="0"/>
+          <w:color w:val="auto"/>
+          <w:sz w:val="22"/>
+          <w:szCs w:val="22"/>
+        </w:rPr>
+      </w:pPr>
+      <w:r>
+        <w:rPr>
+          <w:rStyle w:val="Heading1Char"/>
+          <w:rFonts w:ascii="Arial" w:eastAsia="Times New Roman" w:hAnsi="Arial" w:cs="Arial"/>
+          <w:b w:val="0"/>
+          <w:bCs w:val="0"/>
+          <w:color w:val="auto"/>
+          <w:sz w:val="22"/>
+          <w:szCs w:val="22"/>
+        </w:rPr>
+        <w:t xml:space="preserve">  </w:t>
+      </w:r>
+      <w:proofErr w:type="spellStart"/>
+      <w:r>
+        <w:rPr>
+          <w:rStyle w:val="Heading1Char"/>
+          <w:rFonts w:ascii="Arial" w:eastAsia="Times New Roman" w:hAnsi="Arial" w:cs="Arial"/>
+          <w:b w:val="0"/>
+          <w:bCs w:val="0"/>
+          <w:color w:val="auto"/>
+          <w:sz w:val="22"/>
+          <w:szCs w:val="22"/>
+        </w:rPr>
+        <w:t>Serial.println</w:t>
+      </w:r>
+      <w:proofErr w:type="spellEnd"/>
+      <w:r>
+        <w:rPr>
+          <w:rStyle w:val="Heading1Char"/>
+          <w:rFonts w:ascii="Arial" w:eastAsia="Times New Roman" w:hAnsi="Arial" w:cs="Arial"/>
+          <w:b w:val="0"/>
+          <w:bCs w:val="0"/>
+          <w:color w:val="auto"/>
+          <w:sz w:val="22"/>
+          <w:szCs w:val="22"/>
+        </w:rPr>
+        <w:t>("-------------------------------------------");</w:t>
+      </w:r>
+    </w:p>
+    <w:p>
+      <w:pPr>
+        <w:rPr>
+          <w:rStyle w:val="Heading1Char"/>
+          <w:rFonts w:ascii="Arial" w:eastAsia="Times New Roman" w:hAnsi="Arial" w:cs="Arial"/>
+          <w:b w:val="0"/>
+          <w:bCs w:val="0"/>
+          <w:color w:val="auto"/>
+          <w:sz w:val="22"/>
+          <w:szCs w:val="22"/>
+        </w:rPr>
+      </w:pPr>
+      <w:r>
+        <w:rPr>
+          <w:rStyle w:val="Heading1Char"/>
+          <w:rFonts w:ascii="Arial" w:eastAsia="Times New Roman" w:hAnsi="Arial" w:cs="Arial"/>
+          <w:b w:val="0"/>
+          <w:bCs w:val="0"/>
+          <w:color w:val="auto"/>
+          <w:sz w:val="22"/>
+          <w:szCs w:val="22"/>
+        </w:rPr>
+        <w:t xml:space="preserve">  </w:t>
+      </w:r>
+    </w:p>
+    <w:p>
+      <w:pPr>
+        <w:rPr>
+          <w:rStyle w:val="Heading1Char"/>
+          <w:rFonts w:ascii="Arial" w:eastAsia="Times New Roman" w:hAnsi="Arial" w:cs="Arial"/>
+          <w:b w:val="0"/>
+          <w:bCs w:val="0"/>
+          <w:color w:val="auto"/>
+          <w:sz w:val="22"/>
+          <w:szCs w:val="22"/>
+        </w:rPr>
+      </w:pPr>
+      <w:r>
+        <w:rPr>
+          <w:rStyle w:val="Heading1Char"/>
+          <w:rFonts w:ascii="Arial" w:eastAsia="Times New Roman" w:hAnsi="Arial" w:cs="Arial"/>
+          <w:b w:val="0"/>
+          <w:bCs w:val="0"/>
+          <w:color w:val="auto"/>
+          <w:sz w:val="22"/>
+          <w:szCs w:val="22"/>
+        </w:rPr>
+        <w:t xml:space="preserve">  </w:t>
+      </w:r>
+      <w:proofErr w:type="spellStart"/>
+      <w:r>
+        <w:rPr>
+          <w:rStyle w:val="Heading1Char"/>
+          <w:rFonts w:ascii="Arial" w:eastAsia="Times New Roman" w:hAnsi="Arial" w:cs="Arial"/>
+          <w:b w:val="0"/>
+          <w:bCs w:val="0"/>
+          <w:color w:val="auto"/>
+          <w:sz w:val="22"/>
+          <w:szCs w:val="22"/>
+        </w:rPr>
+        <w:t>Serial.println</w:t>
+      </w:r>
+      <w:proofErr w:type="spellEnd"/>
+      <w:r>
+        <w:rPr>
+          <w:rStyle w:val="Heading1Char"/>
+          <w:rFonts w:ascii="Arial" w:eastAsia="Times New Roman" w:hAnsi="Arial" w:cs="Arial"/>
+          <w:b w:val="0"/>
+          <w:bCs w:val="0"/>
+          <w:color w:val="auto"/>
+          <w:sz w:val="22"/>
+          <w:szCs w:val="22"/>
+        </w:rPr>
+        <w:t>("Instructions: Please wear the device.");</w:t>
+      </w:r>
+    </w:p>
+    <w:p>
+      <w:pPr>
+        <w:rPr>
+          <w:rStyle w:val="Heading1Char"/>
+          <w:rFonts w:ascii="Arial" w:eastAsia="Times New Roman" w:hAnsi="Arial" w:cs="Arial"/>
+          <w:b w:val="0"/>
+          <w:bCs w:val="0"/>
+          <w:color w:val="auto"/>
+          <w:sz w:val="22"/>
+          <w:szCs w:val="22"/>
+        </w:rPr>
+      </w:pPr>
+      <w:r>
+        <w:rPr>
+          <w:rStyle w:val="Heading1Char"/>
+          <w:rFonts w:ascii="Arial" w:eastAsia="Times New Roman" w:hAnsi="Arial" w:cs="Arial"/>
+          <w:b w:val="0"/>
+          <w:bCs w:val="0"/>
+          <w:color w:val="auto"/>
+          <w:sz w:val="22"/>
+          <w:szCs w:val="22"/>
+        </w:rPr>
+        <w:t xml:space="preserve">  </w:t>
+      </w:r>
+      <w:proofErr w:type="spellStart"/>
+      <w:r>
+        <w:rPr>
+          <w:rStyle w:val="Heading1Char"/>
+          <w:rFonts w:ascii="Arial" w:eastAsia="Times New Roman" w:hAnsi="Arial" w:cs="Arial"/>
+          <w:b w:val="0"/>
+          <w:bCs w:val="0"/>
+          <w:color w:val="auto"/>
+          <w:sz w:val="22"/>
+          <w:szCs w:val="22"/>
+        </w:rPr>
+        <w:t>Serial.println</w:t>
+      </w:r>
+      <w:proofErr w:type="spellEnd"/>
+      <w:r>
+        <w:rPr>
+          <w:rStyle w:val="Heading1Char"/>
+          <w:rFonts w:ascii="Arial" w:eastAsia="Times New Roman" w:hAnsi="Arial" w:cs="Arial"/>
+          <w:b w:val="0"/>
+          <w:bCs w:val="0"/>
+          <w:color w:val="auto"/>
+          <w:sz w:val="22"/>
+          <w:szCs w:val="22"/>
+        </w:rPr>
+        <w:t xml:space="preserve">("Raise your </w:t>
+      </w:r>
+      <w:r>
+        <w:rPr>
+          <w:rStyle w:val="Heading1Char"/>
+          <w:rFonts w:ascii="Arial" w:eastAsia="Times New Roman" w:hAnsi="Arial" w:cs="Arial"/>
+          <w:b w:val="0"/>
+          <w:bCs w:val="0"/>
+          <w:color w:val="auto"/>
+          <w:sz w:val="22"/>
+          <w:szCs w:val="22"/>
+        </w:rPr>
+        <w:t>right</w:t>
+      </w:r>
+      <w:r>
+        <w:rPr>
+          <w:rStyle w:val="Heading1Char"/>
+          <w:rFonts w:ascii="Arial" w:eastAsia="Times New Roman" w:hAnsi="Arial" w:cs="Arial"/>
+          <w:b w:val="0"/>
+          <w:bCs w:val="0"/>
+          <w:color w:val="auto"/>
+          <w:sz w:val="22"/>
+          <w:szCs w:val="22"/>
+        </w:rPr>
+        <w:t xml:space="preserve"> arm with your palm facing the ceiling until it is parallel with the table.");</w:t>
+      </w:r>
+    </w:p>
+    <w:p>
+      <w:pPr>
+        <w:rPr>
+          <w:rStyle w:val="Heading1Char"/>
+          <w:rFonts w:ascii="Arial" w:eastAsia="Times New Roman" w:hAnsi="Arial" w:cs="Arial"/>
+          <w:b w:val="0"/>
+          <w:bCs w:val="0"/>
+          <w:color w:val="auto"/>
+          <w:sz w:val="22"/>
+          <w:szCs w:val="22"/>
+        </w:rPr>
+      </w:pPr>
+      <w:r>
+        <w:rPr>
+          <w:rStyle w:val="Heading1Char"/>
+          <w:rFonts w:ascii="Arial" w:eastAsia="Times New Roman" w:hAnsi="Arial" w:cs="Arial"/>
+          <w:b w:val="0"/>
+          <w:bCs w:val="0"/>
+          <w:color w:val="auto"/>
+          <w:sz w:val="22"/>
+          <w:szCs w:val="22"/>
+        </w:rPr>
+        <w:t xml:space="preserve">  </w:t>
+      </w:r>
+      <w:proofErr w:type="spellStart"/>
+      <w:r>
+        <w:rPr>
+          <w:rStyle w:val="Heading1Char"/>
+          <w:rFonts w:ascii="Arial" w:eastAsia="Times New Roman" w:hAnsi="Arial" w:cs="Arial"/>
+          <w:b w:val="0"/>
+          <w:bCs w:val="0"/>
+          <w:color w:val="auto"/>
+          <w:sz w:val="22"/>
+          <w:szCs w:val="22"/>
+        </w:rPr>
+        <w:t>Serial.println</w:t>
+      </w:r>
+      <w:proofErr w:type="spellEnd"/>
+      <w:r>
+        <w:rPr>
+          <w:rStyle w:val="Heading1Char"/>
+          <w:rFonts w:ascii="Arial" w:eastAsia="Times New Roman" w:hAnsi="Arial" w:cs="Arial"/>
+          <w:b w:val="0"/>
+          <w:bCs w:val="0"/>
+          <w:color w:val="auto"/>
+          <w:sz w:val="22"/>
+          <w:szCs w:val="22"/>
+        </w:rPr>
+        <w:t>("Keeping your upper arm parallel still, bend your elbow towards yourself and then back to the original position.");</w:t>
+      </w:r>
+    </w:p>
+    <w:p>
+      <w:pPr>
+        <w:rPr>
+          <w:rStyle w:val="Heading1Char"/>
+          <w:rFonts w:ascii="Arial" w:eastAsia="Times New Roman" w:hAnsi="Arial" w:cs="Arial"/>
+          <w:b w:val="0"/>
+          <w:bCs w:val="0"/>
+          <w:color w:val="auto"/>
+          <w:sz w:val="22"/>
+          <w:szCs w:val="22"/>
+        </w:rPr>
+      </w:pPr>
+      <w:r>
+        <w:rPr>
+          <w:rStyle w:val="Heading1Char"/>
+          <w:rFonts w:ascii="Arial" w:eastAsia="Times New Roman" w:hAnsi="Arial" w:cs="Arial"/>
+          <w:b w:val="0"/>
+          <w:bCs w:val="0"/>
+          <w:color w:val="auto"/>
+          <w:sz w:val="22"/>
+          <w:szCs w:val="22"/>
+        </w:rPr>
+        <w:t xml:space="preserve">  </w:t>
+      </w:r>
+      <w:proofErr w:type="spellStart"/>
+      <w:r>
+        <w:rPr>
+          <w:rStyle w:val="Heading1Char"/>
+          <w:rFonts w:ascii="Arial" w:eastAsia="Times New Roman" w:hAnsi="Arial" w:cs="Arial"/>
+          <w:b w:val="0"/>
+          <w:bCs w:val="0"/>
+          <w:color w:val="auto"/>
+          <w:sz w:val="22"/>
+          <w:szCs w:val="22"/>
+        </w:rPr>
+        <w:t>Serial.println</w:t>
+      </w:r>
+      <w:proofErr w:type="spellEnd"/>
+      <w:r>
+        <w:rPr>
+          <w:rStyle w:val="Heading1Char"/>
+          <w:rFonts w:ascii="Arial" w:eastAsia="Times New Roman" w:hAnsi="Arial" w:cs="Arial"/>
+          <w:b w:val="0"/>
+          <w:bCs w:val="0"/>
+          <w:color w:val="auto"/>
+          <w:sz w:val="22"/>
+          <w:szCs w:val="22"/>
+        </w:rPr>
+        <w:t>("Please repeat this motion until researcher tells you to stop.");</w:t>
+      </w:r>
+    </w:p>
+    <w:p>
+      <w:pPr>
+        <w:rPr>
+          <w:rStyle w:val="Heading1Char"/>
+          <w:rFonts w:ascii="Arial" w:eastAsia="Times New Roman" w:hAnsi="Arial" w:cs="Arial"/>
+          <w:b w:val="0"/>
+          <w:bCs w:val="0"/>
+          <w:color w:val="auto"/>
+          <w:sz w:val="22"/>
+          <w:szCs w:val="22"/>
+        </w:rPr>
+      </w:pPr>
+      <w:r>
+        <w:rPr>
+          <w:rStyle w:val="Heading1Char"/>
+          <w:rFonts w:ascii="Arial" w:eastAsia="Times New Roman" w:hAnsi="Arial" w:cs="Arial"/>
+          <w:b w:val="0"/>
+          <w:bCs w:val="0"/>
+          <w:color w:val="auto"/>
+          <w:sz w:val="22"/>
+          <w:szCs w:val="22"/>
+        </w:rPr>
+        <w:t xml:space="preserve">  </w:t>
+      </w:r>
+      <w:proofErr w:type="spellStart"/>
+      <w:r>
+        <w:rPr>
+          <w:rStyle w:val="Heading1Char"/>
+          <w:rFonts w:ascii="Arial" w:eastAsia="Times New Roman" w:hAnsi="Arial" w:cs="Arial"/>
+          <w:b w:val="0"/>
+          <w:bCs w:val="0"/>
+          <w:color w:val="auto"/>
+          <w:sz w:val="22"/>
+          <w:szCs w:val="22"/>
+        </w:rPr>
+        <w:t>Serial.println</w:t>
+      </w:r>
+      <w:proofErr w:type="spellEnd"/>
+      <w:r>
+        <w:rPr>
+          <w:rStyle w:val="Heading1Char"/>
+          <w:rFonts w:ascii="Arial" w:eastAsia="Times New Roman" w:hAnsi="Arial" w:cs="Arial"/>
+          <w:b w:val="0"/>
+          <w:bCs w:val="0"/>
+          <w:color w:val="auto"/>
+          <w:sz w:val="22"/>
+          <w:szCs w:val="22"/>
+        </w:rPr>
+        <w:t>("Press button once when you're ready to begin.");</w:t>
+      </w:r>
+    </w:p>
+    <w:p>
+      <w:pPr>
+        <w:rPr>
+          <w:rStyle w:val="Heading1Char"/>
+          <w:rFonts w:ascii="Arial" w:eastAsia="Times New Roman" w:hAnsi="Arial" w:cs="Arial"/>
+          <w:b w:val="0"/>
+          <w:bCs w:val="0"/>
+          <w:color w:val="auto"/>
+          <w:sz w:val="22"/>
+          <w:szCs w:val="22"/>
+        </w:rPr>
+      </w:pPr>
+      <w:r>
+        <w:rPr>
+          <w:rStyle w:val="Heading1Char"/>
+          <w:rFonts w:ascii="Arial" w:eastAsia="Times New Roman" w:hAnsi="Arial" w:cs="Arial"/>
+          <w:b w:val="0"/>
+          <w:bCs w:val="0"/>
+          <w:color w:val="auto"/>
+          <w:sz w:val="22"/>
+          <w:szCs w:val="22"/>
+        </w:rPr>
+        <w:t xml:space="preserve">  while(!(</w:t>
+      </w:r>
+      <w:proofErr w:type="spellStart"/>
+      <w:r>
+        <w:rPr>
+          <w:rStyle w:val="Heading1Char"/>
+          <w:rFonts w:ascii="Arial" w:eastAsia="Times New Roman" w:hAnsi="Arial" w:cs="Arial"/>
+          <w:b w:val="0"/>
+          <w:bCs w:val="0"/>
+          <w:color w:val="auto"/>
+          <w:sz w:val="22"/>
+          <w:szCs w:val="22"/>
+        </w:rPr>
+        <w:t>risingEdgeButton</w:t>
+      </w:r>
+      <w:proofErr w:type="spellEnd"/>
+      <w:r>
+        <w:rPr>
+          <w:rStyle w:val="Heading1Char"/>
+          <w:rFonts w:ascii="Arial" w:eastAsia="Times New Roman" w:hAnsi="Arial" w:cs="Arial"/>
+          <w:b w:val="0"/>
+          <w:bCs w:val="0"/>
+          <w:color w:val="auto"/>
+          <w:sz w:val="22"/>
+          <w:szCs w:val="22"/>
+        </w:rPr>
+        <w:t>()));</w:t>
+      </w:r>
+    </w:p>
+    <w:p>
+      <w:pPr>
+        <w:rPr>
+          <w:rStyle w:val="Heading1Char"/>
+          <w:rFonts w:ascii="Arial" w:eastAsia="Times New Roman" w:hAnsi="Arial" w:cs="Arial"/>
+          <w:b w:val="0"/>
+          <w:bCs w:val="0"/>
+          <w:color w:val="auto"/>
+          <w:sz w:val="22"/>
+          <w:szCs w:val="22"/>
+        </w:rPr>
+      </w:pPr>
+      <w:r>
+        <w:rPr>
+          <w:rStyle w:val="Heading1Char"/>
+          <w:rFonts w:ascii="Arial" w:eastAsia="Times New Roman" w:hAnsi="Arial" w:cs="Arial"/>
+          <w:b w:val="0"/>
+          <w:bCs w:val="0"/>
+          <w:color w:val="auto"/>
+          <w:sz w:val="22"/>
+          <w:szCs w:val="22"/>
+        </w:rPr>
+        <w:t xml:space="preserve">  </w:t>
+      </w:r>
+      <w:proofErr w:type="spellStart"/>
+      <w:r>
+        <w:rPr>
+          <w:rStyle w:val="Heading1Char"/>
+          <w:rFonts w:ascii="Arial" w:eastAsia="Times New Roman" w:hAnsi="Arial" w:cs="Arial"/>
+          <w:b w:val="0"/>
+          <w:bCs w:val="0"/>
+          <w:color w:val="auto"/>
+          <w:sz w:val="22"/>
+          <w:szCs w:val="22"/>
+        </w:rPr>
+        <w:t>Serial.println</w:t>
+      </w:r>
+      <w:proofErr w:type="spellEnd"/>
+      <w:r>
+        <w:rPr>
+          <w:rStyle w:val="Heading1Char"/>
+          <w:rFonts w:ascii="Arial" w:eastAsia="Times New Roman" w:hAnsi="Arial" w:cs="Arial"/>
+          <w:b w:val="0"/>
+          <w:bCs w:val="0"/>
+          <w:color w:val="auto"/>
+          <w:sz w:val="22"/>
+          <w:szCs w:val="22"/>
+        </w:rPr>
+        <w:t>("Begin flex sensor calibration");</w:t>
+      </w:r>
+    </w:p>
+    <w:p>
+      <w:pPr>
+        <w:rPr>
+          <w:rStyle w:val="Heading1Char"/>
+          <w:rFonts w:ascii="Arial" w:hAnsi="Arial" w:cs="Arial"/>
+          <w:sz w:val="22"/>
+          <w:szCs w:val="22"/>
+        </w:rPr>
+      </w:pPr>
+    </w:p>
+    <w:p>
+      <w:pPr>
+        <w:rPr>
+          <w:rStyle w:val="Heading1Char"/>
+          <w:rFonts w:ascii="Arial" w:hAnsi="Arial" w:cs="Arial"/>
+          <w:sz w:val="22"/>
+          <w:szCs w:val="22"/>
+        </w:rPr>
+      </w:pPr>
+    </w:p>
+    <w:p>
+      <w:pPr>
+        <w:rPr>
+          <w:rFonts w:ascii="Arial" w:eastAsia="Times New Roman" w:hAnsi="Arial" w:cs="Arial"/>
+        </w:rPr>
+      </w:pPr>
       <w:r>
         <w:rPr>
           <w:rStyle w:val="Heading1Char"/>
@@ -3185,7 +4170,17 @@
           <w:iCs/>
           <w:color w:val="7030A0"/>
         </w:rPr>
-        <w:t>how that corresponds to where your arm actually is, which is shown with the green arm. Really think about how the feelings on your arm correspond to the green line segment that shows you where your arm is.</w:t>
+        <w:t xml:space="preserve">how that corresponds to where your arm actually is, which is shown with the green arm. Really think about how the </w:t>
+      </w:r>
+      <w:r>
+        <w:rPr>
+          <w:rFonts w:ascii="Arial" w:hAnsi="Arial" w:cs="Arial"/>
+          <w:i/>
+          <w:iCs/>
+          <w:color w:val="7030A0"/>
+        </w:rPr>
+        <w:lastRenderedPageBreak/>
+        <w:t>feelings on your arm correspond to the green line segment that shows you where your arm is.</w:t>
       </w:r>
       <w:r>
         <w:rPr>
@@ -3616,7 +4611,7 @@
     </w:p>
     <w:p/>
   </w:comment>
-  <w:comment w:id="2" w:author="Sreela Kodali" w:date="2022-09-19T01:39:00Z" w:initials="SK">
+  <w:comment w:id="2" w:author="Sreela Kodali" w:date="2022-12-01T18:58:00Z" w:initials="SK">
     <w:p>
       <w:r>
         <w:rPr>
@@ -3629,7 +4624,59 @@
           <w:sz w:val="20"/>
           <w:szCs w:val="20"/>
         </w:rPr>
+        <w:t>what about bathroom breaks?</w:t>
+      </w:r>
+    </w:p>
+    <w:p/>
+  </w:comment>
+  <w:comment w:id="3" w:author="Sreela Kodali" w:date="2022-09-19T01:39:00Z" w:initials="SK">
+    <w:p>
+      <w:r>
+        <w:rPr>
+          <w:rStyle w:val="CommentReference"/>
+        </w:rPr>
+        <w:annotationRef/>
+      </w:r>
+      <w:r>
+        <w:rPr>
+          <w:sz w:val="20"/>
+          <w:szCs w:val="20"/>
+        </w:rPr>
         <w:t>when pointing up, sensor enclosure gets caught. need to widen actuator base opening</w:t>
+      </w:r>
+    </w:p>
+  </w:comment>
+  <w:comment w:id="4" w:author="Sreela Kodali" w:date="2022-12-01T18:57:00Z" w:initials="SK">
+    <w:p>
+      <w:r>
+        <w:rPr>
+          <w:rStyle w:val="CommentReference"/>
+        </w:rPr>
+        <w:annotationRef/>
+      </w:r>
+      <w:r>
+        <w:rPr>
+          <w:sz w:val="20"/>
+          <w:szCs w:val="20"/>
+        </w:rPr>
+        <w:t>edit this</w:t>
+      </w:r>
+    </w:p>
+  </w:comment>
+  <w:comment w:id="5" w:author="Sreela Kodali" w:date="2022-12-01T18:57:00Z" w:initials="SK">
+    <w:p>
+      <w:r>
+        <w:rPr>
+          <w:rStyle w:val="CommentReference"/>
+        </w:rPr>
+        <w:annotationRef/>
+      </w:r>
+      <w:r>
+        <w:rPr>
+          <w:sz w:val="20"/>
+          <w:szCs w:val="20"/>
+        </w:rPr>
+        <w:t>Fix this with new sleeve</w:t>
       </w:r>
     </w:p>
   </w:comment>
@@ -3639,8 +4686,11 @@
 <file path=word/commentsExtended.xml><?xml version="1.0" encoding="utf-8"?>
 <w15:commentsEx xmlns:wpc="http://schemas.microsoft.com/office/word/2010/wordprocessingCanvas" xmlns:cx="http://schemas.microsoft.com/office/drawing/2014/chartex" xmlns:cx1="http://schemas.microsoft.com/office/drawing/2015/9/8/chartex" xmlns:cx2="http://schemas.microsoft.com/office/drawing/2015/10/21/chartex" xmlns:cx3="http://schemas.microsoft.com/office/drawing/2016/5/9/chartex" xmlns:cx4="http://schemas.microsoft.com/office/drawing/2016/5/10/chartex" xmlns:cx5="http://schemas.microsoft.com/office/drawing/2016/5/11/chartex" xmlns:cx6="http://schemas.microsoft.com/office/drawing/2016/5/12/chartex" xmlns:cx7="http://schemas.microsoft.com/office/drawing/2016/5/13/chartex" xmlns:cx8="http://schemas.microsoft.com/office/drawing/2016/5/14/chartex" xmlns:mc="http://schemas.openxmlformats.org/markup-compatibility/2006" xmlns:aink="http://schemas.microsoft.com/office/drawing/2016/ink" xmlns:am3d="http://schemas.microsoft.com/office/drawing/2017/model3d" xmlns:o="urn:schemas-microsoft-com:office:office" xmlns:oel="http://schemas.microsoft.com/office/2019/extlst" xmlns:r="http://schemas.openxmlformats.org/officeDocument/2006/relationships" xmlns:m="http://schemas.openxmlformats.org/officeDocument/2006/math" xmlns:v="urn:schemas-microsoft-com:vml" xmlns:wp14="http://schemas.microsoft.com/office/word/2010/wordprocessingDrawing" xmlns:wp="http://schemas.openxmlformats.org/drawingml/2006/wordprocessingDrawing" xmlns:w10="urn:schemas-microsoft-com:office:word" xmlns:w="http://schemas.openxmlformats.org/wordprocessingml/2006/main" xmlns:w14="http://schemas.microsoft.com/office/word/2010/wordml" xmlns:w15="http://schemas.microsoft.com/office/word/2012/wordml" xmlns:w16cex="http://schemas.microsoft.com/office/word/2018/wordml/cex" xmlns:w16cid="http://schemas.microsoft.com/office/word/2016/wordml/cid" xmlns:w16="http://schemas.microsoft.com/office/word/2018/wordml" xmlns:w16sdtdh="http://schemas.microsoft.com/office/word/2020/wordml/sdtdatahash" xmlns:w16se="http://schemas.microsoft.com/office/word/2015/wordml/symex" xmlns:wpg="http://schemas.microsoft.com/office/word/2010/wordprocessingGroup" xmlns:wpi="http://schemas.microsoft.com/office/word/2010/wordprocessingInk" xmlns:wne="http://schemas.microsoft.com/office/word/2006/wordml" xmlns:wps="http://schemas.microsoft.com/office/word/2010/wordprocessingShape" mc:Ignorable="w14 w15 w16se w16cid w16 w16cex w16sdtdh wp14">
   <w15:commentEx w15:paraId="5400EE93" w15:done="0"/>
-  <w15:commentEx w15:paraId="3B7E3A32" w15:done="0"/>
-  <w15:commentEx w15:paraId="69ED49B0" w15:done="0"/>
+  <w15:commentEx w15:paraId="3B7E3A32" w15:done="1"/>
+  <w15:commentEx w15:paraId="78C3DB09" w15:done="0"/>
+  <w15:commentEx w15:paraId="69ED49B0" w15:done="1"/>
+  <w15:commentEx w15:paraId="3A7B31FF" w15:done="0"/>
+  <w15:commentEx w15:paraId="7EA53F31" w15:done="0"/>
 </w15:commentsEx>
 </file>
 
@@ -3648,7 +4698,10 @@
 <w16cex:commentsExtensible xmlns:wpc="http://schemas.microsoft.com/office/word/2010/wordprocessingCanvas" xmlns:cx="http://schemas.microsoft.com/office/drawing/2014/chartex" xmlns:cx1="http://schemas.microsoft.com/office/drawing/2015/9/8/chartex" xmlns:cx2="http://schemas.microsoft.com/office/drawing/2015/10/21/chartex" xmlns:cx3="http://schemas.microsoft.com/office/drawing/2016/5/9/chartex" xmlns:cx4="http://schemas.microsoft.com/office/drawing/2016/5/10/chartex" xmlns:cx5="http://schemas.microsoft.com/office/drawing/2016/5/11/chartex" xmlns:cx6="http://schemas.microsoft.com/office/drawing/2016/5/12/chartex" xmlns:cx7="http://schemas.microsoft.com/office/drawing/2016/5/13/chartex" xmlns:cx8="http://schemas.microsoft.com/office/drawing/2016/5/14/chartex" xmlns:mc="http://schemas.openxmlformats.org/markup-compatibility/2006" xmlns:aink="http://schemas.microsoft.com/office/drawing/2016/ink" xmlns:am3d="http://schemas.microsoft.com/office/drawing/2017/model3d" xmlns:o="urn:schemas-microsoft-com:office:office" xmlns:oel="http://schemas.microsoft.com/office/2019/extlst" xmlns:r="http://schemas.openxmlformats.org/officeDocument/2006/relationships" xmlns:m="http://schemas.openxmlformats.org/officeDocument/2006/math" xmlns:v="urn:schemas-microsoft-com:vml" xmlns:wp14="http://schemas.microsoft.com/office/word/2010/wordprocessingDrawing" xmlns:wp="http://schemas.openxmlformats.org/drawingml/2006/wordprocessingDrawing" xmlns:w10="urn:schemas-microsoft-com:office:word" xmlns:w="http://schemas.openxmlformats.org/wordprocessingml/2006/main" xmlns:w14="http://schemas.microsoft.com/office/word/2010/wordml" xmlns:w15="http://schemas.microsoft.com/office/word/2012/wordml" xmlns:w16cex="http://schemas.microsoft.com/office/word/2018/wordml/cex" xmlns:w16cid="http://schemas.microsoft.com/office/word/2016/wordml/cid" xmlns:w16="http://schemas.microsoft.com/office/word/2018/wordml" xmlns:w16sdtdh="http://schemas.microsoft.com/office/word/2020/wordml/sdtdatahash" xmlns:w16se="http://schemas.microsoft.com/office/word/2015/wordml/symex" xmlns:wpg="http://schemas.microsoft.com/office/word/2010/wordprocessingGroup" xmlns:wpi="http://schemas.microsoft.com/office/word/2010/wordprocessingInk" xmlns:wne="http://schemas.microsoft.com/office/word/2006/wordml" xmlns:wps="http://schemas.microsoft.com/office/word/2010/wordprocessingShape" mc:Ignorable="w14 w15 w16se w16cid w16 w16cex w16sdtdh wp14">
   <w16cex:commentExtensible w16cex:durableId="26CF41EB" w16cex:dateUtc="2022-09-17T01:41:00Z"/>
   <w16cex:commentExtensible w16cex:durableId="26CF4942" w16cex:dateUtc="2022-09-17T02:13:00Z"/>
+  <w16cex:commentExtensible w16cex:durableId="273377EC" w16cex:dateUtc="2022-12-02T02:58:00Z"/>
   <w16cex:commentExtensible w16cex:durableId="26D246E0" w16cex:dateUtc="2022-09-19T08:39:00Z"/>
+  <w16cex:commentExtensible w16cex:durableId="273377A3" w16cex:dateUtc="2022-12-02T02:57:00Z"/>
+  <w16cex:commentExtensible w16cex:durableId="27337799" w16cex:dateUtc="2022-12-02T02:57:00Z"/>
 </w16cex:commentsExtensible>
 </file>
 
@@ -3656,7 +4709,10 @@
 <w16cid:commentsIds xmlns:wpc="http://schemas.microsoft.com/office/word/2010/wordprocessingCanvas" xmlns:cx="http://schemas.microsoft.com/office/drawing/2014/chartex" xmlns:cx1="http://schemas.microsoft.com/office/drawing/2015/9/8/chartex" xmlns:cx2="http://schemas.microsoft.com/office/drawing/2015/10/21/chartex" xmlns:cx3="http://schemas.microsoft.com/office/drawing/2016/5/9/chartex" xmlns:cx4="http://schemas.microsoft.com/office/drawing/2016/5/10/chartex" xmlns:cx5="http://schemas.microsoft.com/office/drawing/2016/5/11/chartex" xmlns:cx6="http://schemas.microsoft.com/office/drawing/2016/5/12/chartex" xmlns:cx7="http://schemas.microsoft.com/office/drawing/2016/5/13/chartex" xmlns:cx8="http://schemas.microsoft.com/office/drawing/2016/5/14/chartex" xmlns:mc="http://schemas.openxmlformats.org/markup-compatibility/2006" xmlns:aink="http://schemas.microsoft.com/office/drawing/2016/ink" xmlns:am3d="http://schemas.microsoft.com/office/drawing/2017/model3d" xmlns:o="urn:schemas-microsoft-com:office:office" xmlns:oel="http://schemas.microsoft.com/office/2019/extlst" xmlns:r="http://schemas.openxmlformats.org/officeDocument/2006/relationships" xmlns:m="http://schemas.openxmlformats.org/officeDocument/2006/math" xmlns:v="urn:schemas-microsoft-com:vml" xmlns:wp14="http://schemas.microsoft.com/office/word/2010/wordprocessingDrawing" xmlns:wp="http://schemas.openxmlformats.org/drawingml/2006/wordprocessingDrawing" xmlns:w10="urn:schemas-microsoft-com:office:word" xmlns:w="http://schemas.openxmlformats.org/wordprocessingml/2006/main" xmlns:w14="http://schemas.microsoft.com/office/word/2010/wordml" xmlns:w15="http://schemas.microsoft.com/office/word/2012/wordml" xmlns:w16cex="http://schemas.microsoft.com/office/word/2018/wordml/cex" xmlns:w16cid="http://schemas.microsoft.com/office/word/2016/wordml/cid" xmlns:w16="http://schemas.microsoft.com/office/word/2018/wordml" xmlns:w16sdtdh="http://schemas.microsoft.com/office/word/2020/wordml/sdtdatahash" xmlns:w16se="http://schemas.microsoft.com/office/word/2015/wordml/symex" xmlns:wpg="http://schemas.microsoft.com/office/word/2010/wordprocessingGroup" xmlns:wpi="http://schemas.microsoft.com/office/word/2010/wordprocessingInk" xmlns:wne="http://schemas.microsoft.com/office/word/2006/wordml" xmlns:wps="http://schemas.microsoft.com/office/word/2010/wordprocessingShape" mc:Ignorable="w14 w15 w16se w16cid w16 w16cex w16sdtdh wp14">
   <w16cid:commentId w16cid:paraId="5400EE93" w16cid:durableId="26CF41EB"/>
   <w16cid:commentId w16cid:paraId="3B7E3A32" w16cid:durableId="26CF4942"/>
+  <w16cid:commentId w16cid:paraId="78C3DB09" w16cid:durableId="273377EC"/>
   <w16cid:commentId w16cid:paraId="69ED49B0" w16cid:durableId="26D246E0"/>
+  <w16cid:commentId w16cid:paraId="3A7B31FF" w16cid:durableId="273377A3"/>
+  <w16cid:commentId w16cid:paraId="7EA53F31" w16cid:durableId="27337799"/>
 </w16cid:commentsIds>
 </file>
 

</xml_diff>

<commit_message>
added keyboard control of arm angle with device
</commit_message>
<xml_diff>
--- a/StudyScript/studyScriptInstructions.docx
+++ b/StudyScript/studyScriptInstructions.docx
@@ -55,7 +55,39 @@
         <w:rPr>
           <w:rFonts w:ascii="Arial" w:eastAsia="Times New Roman" w:hAnsi="Arial" w:cs="Arial"/>
         </w:rPr>
-        <w:t>Make sure forms are printed out.</w:t>
+        <w:t xml:space="preserve">Make </w:t>
+      </w:r>
+      <w:r>
+        <w:rPr>
+          <w:rFonts w:ascii="Arial" w:eastAsia="Times New Roman" w:hAnsi="Arial" w:cs="Arial"/>
+        </w:rPr>
+        <w:t>consent form and pre-experiment survey</w:t>
+      </w:r>
+      <w:r>
+        <w:rPr>
+          <w:rFonts w:ascii="Arial" w:eastAsia="Times New Roman" w:hAnsi="Arial" w:cs="Arial"/>
+        </w:rPr>
+        <w:t xml:space="preserve"> are </w:t>
+      </w:r>
+      <w:r>
+        <w:rPr>
+          <w:rFonts w:ascii="Arial" w:eastAsia="Times New Roman" w:hAnsi="Arial" w:cs="Arial"/>
+        </w:rPr>
+        <w:t xml:space="preserve">queued up on the </w:t>
+      </w:r>
+      <w:proofErr w:type="spellStart"/>
+      <w:r>
+        <w:rPr>
+          <w:rFonts w:ascii="Arial" w:eastAsia="Times New Roman" w:hAnsi="Arial" w:cs="Arial"/>
+        </w:rPr>
+        <w:t>ipad</w:t>
+      </w:r>
+      <w:proofErr w:type="spellEnd"/>
+      <w:r>
+        <w:rPr>
+          <w:rFonts w:ascii="Arial" w:eastAsia="Times New Roman" w:hAnsi="Arial" w:cs="Arial"/>
+        </w:rPr>
+        <w:t>.</w:t>
       </w:r>
     </w:p>
     <w:p>
@@ -73,24 +105,19 @@
         <w:rPr>
           <w:rFonts w:ascii="Arial" w:eastAsia="Times New Roman" w:hAnsi="Arial" w:cs="Arial"/>
         </w:rPr>
-        <w:t xml:space="preserve">Prepare </w:t>
-      </w:r>
-      <w:commentRangeStart w:id="0"/>
-      <w:r>
-        <w:rPr>
-          <w:rFonts w:ascii="Arial" w:eastAsia="Times New Roman" w:hAnsi="Arial" w:cs="Arial"/>
-        </w:rPr>
-        <w:t xml:space="preserve">white noise soundtrack </w:t>
-      </w:r>
-      <w:commentRangeEnd w:id="0"/>
-      <w:r>
-        <w:rPr>
-          <w:rStyle w:val="CommentReference"/>
-          <w:rFonts w:ascii="Arial" w:hAnsi="Arial" w:cs="Arial"/>
-          <w:sz w:val="22"/>
-          <w:szCs w:val="22"/>
-        </w:rPr>
-        <w:commentReference w:id="0"/>
+        <w:t>Prepare white noise soundtrack</w:t>
+      </w:r>
+      <w:r>
+        <w:rPr>
+          <w:rFonts w:ascii="Arial" w:eastAsia="Times New Roman" w:hAnsi="Arial" w:cs="Arial"/>
+        </w:rPr>
+        <w:t xml:space="preserve"> and/or user selected music.</w:t>
+      </w:r>
+      <w:r>
+        <w:rPr>
+          <w:rFonts w:ascii="Arial" w:eastAsia="Times New Roman" w:hAnsi="Arial" w:cs="Arial"/>
+        </w:rPr>
+        <w:t xml:space="preserve"> </w:t>
       </w:r>
       <w:r>
         <w:rPr>
@@ -142,19 +169,19 @@
         </w:rPr>
         <w:t xml:space="preserve"> Wipe down wearable device with 70%EtOH. Wipe upper armband, rigid portions of the actuator device, </w:t>
       </w:r>
-      <w:commentRangeStart w:id="1"/>
+      <w:commentRangeStart w:id="0"/>
       <w:r>
         <w:rPr>
           <w:rFonts w:ascii="Arial" w:eastAsia="Times New Roman" w:hAnsi="Arial" w:cs="Arial"/>
         </w:rPr>
         <w:t>and sanitize the sleeve with UV wand</w:t>
       </w:r>
-      <w:commentRangeEnd w:id="1"/>
+      <w:commentRangeEnd w:id="0"/>
       <w:r>
         <w:rPr>
           <w:rStyle w:val="CommentReference"/>
         </w:rPr>
-        <w:commentReference w:id="1"/>
+        <w:commentReference w:id="0"/>
       </w:r>
       <w:r>
         <w:rPr>
@@ -382,7 +409,19 @@
         <w:rPr>
           <w:rFonts w:ascii="Arial" w:eastAsia="Times New Roman" w:hAnsi="Arial" w:cs="Arial"/>
         </w:rPr>
-        <w:t>Thank the subject for their participation and tell them water to drink now or between breaks and hand sanitizer is available.</w:t>
+        <w:t xml:space="preserve">Thank the subject for their participation and </w:t>
+      </w:r>
+      <w:r>
+        <w:rPr>
+          <w:rFonts w:ascii="Arial" w:eastAsia="Times New Roman" w:hAnsi="Arial" w:cs="Arial"/>
+        </w:rPr>
+        <w:t>offer</w:t>
+      </w:r>
+      <w:r>
+        <w:rPr>
+          <w:rFonts w:ascii="Arial" w:eastAsia="Times New Roman" w:hAnsi="Arial" w:cs="Arial"/>
+        </w:rPr>
+        <w:t xml:space="preserve"> them water to drink now or between breaks and hand sanitizer is available.</w:t>
       </w:r>
     </w:p>
     <w:p>
@@ -416,33 +455,16 @@
           <w:iCs/>
           <w:color w:val="7030A0"/>
         </w:rPr>
-        <w:t xml:space="preserve">.  </w:t>
-      </w:r>
-      <w:commentRangeStart w:id="2"/>
-      <w:r>
-        <w:rPr>
-          <w:rFonts w:ascii="Arial" w:eastAsia="Times New Roman" w:hAnsi="Arial" w:cs="Arial"/>
-          <w:i/>
-          <w:iCs/>
-          <w:color w:val="7030A0"/>
-        </w:rPr>
-        <w:t>Can  I  offer  you  any  water</w:t>
-      </w:r>
-      <w:commentRangeEnd w:id="2"/>
-      <w:r>
-        <w:rPr>
-          <w:rStyle w:val="CommentReference"/>
-        </w:rPr>
-        <w:commentReference w:id="2"/>
-      </w:r>
-      <w:r>
-        <w:rPr>
-          <w:rFonts w:ascii="Arial" w:eastAsia="Times New Roman" w:hAnsi="Arial" w:cs="Arial"/>
-          <w:i/>
-          <w:iCs/>
-          <w:color w:val="7030A0"/>
-        </w:rPr>
-        <w:t xml:space="preserve">  to  drink  now  or between the breaks?</w:t>
+        <w:t>.  Can  I  offer  you  any  water  to  drink  now  or between the breaks?</w:t>
+      </w:r>
+      <w:r>
+        <w:rPr>
+          <w:rFonts w:ascii="Arial" w:eastAsia="Times New Roman" w:hAnsi="Arial" w:cs="Arial"/>
+          <w:i/>
+          <w:iCs/>
+          <w:color w:val="7030A0"/>
+        </w:rPr>
+        <w:t xml:space="preserve"> Would you like to use the restroom before we begin?</w:t>
       </w:r>
     </w:p>
     <w:p>
@@ -454,6 +476,7 @@
         </w:numPr>
         <w:rPr>
           <w:rFonts w:ascii="Arial" w:eastAsia="Times New Roman" w:hAnsi="Arial" w:cs="Arial"/>
+          <w:color w:val="FF0000"/>
         </w:rPr>
       </w:pPr>
       <w:r>
@@ -466,6 +489,7 @@
       <w:r>
         <w:rPr>
           <w:rFonts w:ascii="Arial" w:eastAsia="Times New Roman" w:hAnsi="Arial" w:cs="Arial"/>
+          <w:color w:val="FF0000"/>
         </w:rPr>
         <w:t>usb</w:t>
       </w:r>
@@ -473,6 +497,7 @@
       <w:r>
         <w:rPr>
           <w:rFonts w:ascii="Arial" w:eastAsia="Times New Roman" w:hAnsi="Arial" w:cs="Arial"/>
+          <w:color w:val="FF0000"/>
         </w:rPr>
         <w:t>/power to the left, actuator connections to the bottom, curved surface up.</w:t>
       </w:r>
@@ -492,27 +517,43 @@
         <w:rPr>
           <w:rFonts w:ascii="Arial" w:eastAsia="Times New Roman" w:hAnsi="Arial" w:cs="Arial"/>
         </w:rPr>
-        <w:t xml:space="preserve">Position actuator housing with sensor enclosure extension pointing </w:t>
-      </w:r>
-      <w:commentRangeStart w:id="3"/>
-      <w:r>
-        <w:rPr>
-          <w:rFonts w:ascii="Arial" w:eastAsia="Times New Roman" w:hAnsi="Arial" w:cs="Arial"/>
+        <w:t xml:space="preserve">Position actuator </w:t>
+      </w:r>
+      <w:r>
+        <w:rPr>
+          <w:rFonts w:ascii="Arial" w:eastAsia="Times New Roman" w:hAnsi="Arial" w:cs="Arial"/>
+          <w:color w:val="FF0000"/>
+        </w:rPr>
+        <w:t xml:space="preserve">housing with sensor enclosure extension pointing </w:t>
+      </w:r>
+      <w:commentRangeStart w:id="1"/>
+      <w:r>
+        <w:rPr>
+          <w:rFonts w:ascii="Arial" w:eastAsia="Times New Roman" w:hAnsi="Arial" w:cs="Arial"/>
+          <w:color w:val="FF0000"/>
         </w:rPr>
         <w:t>down</w:t>
       </w:r>
-      <w:commentRangeEnd w:id="3"/>
+      <w:commentRangeEnd w:id="1"/>
       <w:r>
         <w:rPr>
           <w:rStyle w:val="CommentReference"/>
-        </w:rPr>
-        <w:commentReference w:id="3"/>
-      </w:r>
-      <w:r>
-        <w:rPr>
-          <w:rFonts w:ascii="Arial" w:eastAsia="Times New Roman" w:hAnsi="Arial" w:cs="Arial"/>
-        </w:rPr>
-        <w:t xml:space="preserve"> and actuator away from the subject, so the tactor can extend fully and retract with no interference.</w:t>
+          <w:color w:val="FF0000"/>
+        </w:rPr>
+        <w:commentReference w:id="1"/>
+      </w:r>
+      <w:r>
+        <w:rPr>
+          <w:rFonts w:ascii="Arial" w:eastAsia="Times New Roman" w:hAnsi="Arial" w:cs="Arial"/>
+          <w:color w:val="FF0000"/>
+        </w:rPr>
+        <w:t xml:space="preserve"> and actuator away from the subject, so the tactor can extend fully and retract with no interference</w:t>
+      </w:r>
+      <w:r>
+        <w:rPr>
+          <w:rFonts w:ascii="Arial" w:eastAsia="Times New Roman" w:hAnsi="Arial" w:cs="Arial"/>
+        </w:rPr>
+        <w:t>.</w:t>
       </w:r>
     </w:p>
     <w:p>
@@ -2124,7 +2165,7 @@
         </w:rPr>
         <w:t xml:space="preserve"> On the right hand side of the chair and in front of a round knob, you’ll see a </w:t>
       </w:r>
-      <w:commentRangeStart w:id="4"/>
+      <w:commentRangeStart w:id="2"/>
       <w:r>
         <w:rPr>
           <w:rFonts w:ascii="Arial" w:hAnsi="Arial" w:cs="Arial"/>
@@ -2134,12 +2175,12 @@
         </w:rPr>
         <w:t>pink piece. Press up on the pink piece to move the chair’s height. Remain seated and press the pink piece to reduce the height. And stand up and press the pink piece to increase the height</w:t>
       </w:r>
-      <w:commentRangeEnd w:id="4"/>
+      <w:commentRangeEnd w:id="2"/>
       <w:r>
         <w:rPr>
           <w:rStyle w:val="CommentReference"/>
         </w:rPr>
-        <w:commentReference w:id="4"/>
+        <w:commentReference w:id="2"/>
       </w:r>
       <w:r>
         <w:rPr>
@@ -2509,7 +2550,7 @@
         </w:rPr>
         <w:t xml:space="preserve">Insert the flex </w:t>
       </w:r>
-      <w:commentRangeStart w:id="5"/>
+      <w:commentRangeStart w:id="3"/>
       <w:r>
         <w:rPr>
           <w:rFonts w:ascii="Arial" w:eastAsia="Times New Roman" w:hAnsi="Arial" w:cs="Arial"/>
@@ -2517,12 +2558,12 @@
         </w:rPr>
         <w:t xml:space="preserve">sensor with yellow wire up? </w:t>
       </w:r>
-      <w:commentRangeEnd w:id="5"/>
+      <w:commentRangeEnd w:id="3"/>
       <w:r>
         <w:rPr>
           <w:rStyle w:val="CommentReference"/>
         </w:rPr>
-        <w:commentReference w:id="5"/>
+        <w:commentReference w:id="3"/>
       </w:r>
       <w:r>
         <w:rPr>
@@ -4576,7 +4617,7 @@
 
 <file path=word/comments.xml><?xml version="1.0" encoding="utf-8"?>
 <w:comments xmlns:wpc="http://schemas.microsoft.com/office/word/2010/wordprocessingCanvas" xmlns:cx="http://schemas.microsoft.com/office/drawing/2014/chartex" xmlns:cx1="http://schemas.microsoft.com/office/drawing/2015/9/8/chartex" xmlns:cx2="http://schemas.microsoft.com/office/drawing/2015/10/21/chartex" xmlns:cx3="http://schemas.microsoft.com/office/drawing/2016/5/9/chartex" xmlns:cx4="http://schemas.microsoft.com/office/drawing/2016/5/10/chartex" xmlns:cx5="http://schemas.microsoft.com/office/drawing/2016/5/11/chartex" xmlns:cx6="http://schemas.microsoft.com/office/drawing/2016/5/12/chartex" xmlns:cx7="http://schemas.microsoft.com/office/drawing/2016/5/13/chartex" xmlns:cx8="http://schemas.microsoft.com/office/drawing/2016/5/14/chartex" xmlns:mc="http://schemas.openxmlformats.org/markup-compatibility/2006" xmlns:aink="http://schemas.microsoft.com/office/drawing/2016/ink" xmlns:am3d="http://schemas.microsoft.com/office/drawing/2017/model3d" xmlns:o="urn:schemas-microsoft-com:office:office" xmlns:oel="http://schemas.microsoft.com/office/2019/extlst" xmlns:r="http://schemas.openxmlformats.org/officeDocument/2006/relationships" xmlns:m="http://schemas.openxmlformats.org/officeDocument/2006/math" xmlns:v="urn:schemas-microsoft-com:vml" xmlns:wp14="http://schemas.microsoft.com/office/word/2010/wordprocessingDrawing" xmlns:wp="http://schemas.openxmlformats.org/drawingml/2006/wordprocessingDrawing" xmlns:w10="urn:schemas-microsoft-com:office:word" xmlns:w="http://schemas.openxmlformats.org/wordprocessingml/2006/main" xmlns:w14="http://schemas.microsoft.com/office/word/2010/wordml" xmlns:w15="http://schemas.microsoft.com/office/word/2012/wordml" xmlns:w16cex="http://schemas.microsoft.com/office/word/2018/wordml/cex" xmlns:w16cid="http://schemas.microsoft.com/office/word/2016/wordml/cid" xmlns:w16="http://schemas.microsoft.com/office/word/2018/wordml" xmlns:w16sdtdh="http://schemas.microsoft.com/office/word/2020/wordml/sdtdatahash" xmlns:w16se="http://schemas.microsoft.com/office/word/2015/wordml/symex" xmlns:wpg="http://schemas.microsoft.com/office/word/2010/wordprocessingGroup" xmlns:wpi="http://schemas.microsoft.com/office/word/2010/wordprocessingInk" xmlns:wne="http://schemas.microsoft.com/office/word/2006/wordml" xmlns:wps="http://schemas.microsoft.com/office/word/2010/wordprocessingShape" mc:Ignorable="w14 w15 w16se w16cid w16 w16cex w16sdtdh wp14">
-  <w:comment w:id="0" w:author="Sreela Kodali" w:date="2022-09-16T18:41:00Z" w:initials="SK">
+  <w:comment w:id="0" w:author="Sreela Kodali" w:date="2022-09-16T19:13:00Z" w:initials="SK">
     <w:p>
       <w:r>
         <w:rPr>
@@ -4589,11 +4630,12 @@
           <w:sz w:val="20"/>
           <w:szCs w:val="20"/>
         </w:rPr>
-        <w:t>Can I allow user to choose their own music? I fell asleep in white noise</w:t>
-      </w:r>
-    </w:p>
+        <w:t>Ask Ryo for wand</w:t>
+      </w:r>
+    </w:p>
+    <w:p/>
   </w:comment>
-  <w:comment w:id="1" w:author="Sreela Kodali" w:date="2022-09-16T19:13:00Z" w:initials="SK">
+  <w:comment w:id="1" w:author="Sreela Kodali" w:date="2022-09-19T01:39:00Z" w:initials="SK">
     <w:p>
       <w:r>
         <w:rPr>
@@ -4606,12 +4648,11 @@
           <w:sz w:val="20"/>
           <w:szCs w:val="20"/>
         </w:rPr>
-        <w:t>Ask Ryo for wand</w:t>
-      </w:r>
-    </w:p>
-    <w:p/>
+        <w:t>when pointing up, sensor enclosure gets caught. need to widen actuator base opening</w:t>
+      </w:r>
+    </w:p>
   </w:comment>
-  <w:comment w:id="2" w:author="Sreela Kodali" w:date="2022-12-01T18:58:00Z" w:initials="SK">
+  <w:comment w:id="2" w:author="Sreela Kodali" w:date="2022-12-01T18:57:00Z" w:initials="SK">
     <w:p>
       <w:r>
         <w:rPr>
@@ -4624,46 +4665,11 @@
           <w:sz w:val="20"/>
           <w:szCs w:val="20"/>
         </w:rPr>
-        <w:t>what about bathroom breaks?</w:t>
-      </w:r>
-    </w:p>
-    <w:p/>
+        <w:t>edit this</w:t>
+      </w:r>
+    </w:p>
   </w:comment>
-  <w:comment w:id="3" w:author="Sreela Kodali" w:date="2022-09-19T01:39:00Z" w:initials="SK">
-    <w:p>
-      <w:r>
-        <w:rPr>
-          <w:rStyle w:val="CommentReference"/>
-        </w:rPr>
-        <w:annotationRef/>
-      </w:r>
-      <w:r>
-        <w:rPr>
-          <w:sz w:val="20"/>
-          <w:szCs w:val="20"/>
-        </w:rPr>
-        <w:t>when pointing up, sensor enclosure gets caught. need to widen actuator base opening</w:t>
-      </w:r>
-    </w:p>
-  </w:comment>
-  <w:comment w:id="4" w:author="Sreela Kodali" w:date="2022-12-01T18:57:00Z" w:initials="SK">
-    <w:p>
-      <w:r>
-        <w:rPr>
-          <w:rStyle w:val="CommentReference"/>
-        </w:rPr>
-        <w:annotationRef/>
-      </w:r>
-      <w:r>
-        <w:rPr>
-          <w:sz w:val="20"/>
-          <w:szCs w:val="20"/>
-        </w:rPr>
-        <w:t>edit this</w:t>
-      </w:r>
-    </w:p>
-  </w:comment>
-  <w:comment w:id="5" w:author="Sreela Kodali" w:date="2022-12-01T18:57:00Z" w:initials="SK">
+  <w:comment w:id="3" w:author="Sreela Kodali" w:date="2022-12-01T18:57:00Z" w:initials="SK">
     <w:p>
       <w:r>
         <w:rPr>
@@ -4685,9 +4691,7 @@
 
 <file path=word/commentsExtended.xml><?xml version="1.0" encoding="utf-8"?>
 <w15:commentsEx xmlns:wpc="http://schemas.microsoft.com/office/word/2010/wordprocessingCanvas" xmlns:cx="http://schemas.microsoft.com/office/drawing/2014/chartex" xmlns:cx1="http://schemas.microsoft.com/office/drawing/2015/9/8/chartex" xmlns:cx2="http://schemas.microsoft.com/office/drawing/2015/10/21/chartex" xmlns:cx3="http://schemas.microsoft.com/office/drawing/2016/5/9/chartex" xmlns:cx4="http://schemas.microsoft.com/office/drawing/2016/5/10/chartex" xmlns:cx5="http://schemas.microsoft.com/office/drawing/2016/5/11/chartex" xmlns:cx6="http://schemas.microsoft.com/office/drawing/2016/5/12/chartex" xmlns:cx7="http://schemas.microsoft.com/office/drawing/2016/5/13/chartex" xmlns:cx8="http://schemas.microsoft.com/office/drawing/2016/5/14/chartex" xmlns:mc="http://schemas.openxmlformats.org/markup-compatibility/2006" xmlns:aink="http://schemas.microsoft.com/office/drawing/2016/ink" xmlns:am3d="http://schemas.microsoft.com/office/drawing/2017/model3d" xmlns:o="urn:schemas-microsoft-com:office:office" xmlns:oel="http://schemas.microsoft.com/office/2019/extlst" xmlns:r="http://schemas.openxmlformats.org/officeDocument/2006/relationships" xmlns:m="http://schemas.openxmlformats.org/officeDocument/2006/math" xmlns:v="urn:schemas-microsoft-com:vml" xmlns:wp14="http://schemas.microsoft.com/office/word/2010/wordprocessingDrawing" xmlns:wp="http://schemas.openxmlformats.org/drawingml/2006/wordprocessingDrawing" xmlns:w10="urn:schemas-microsoft-com:office:word" xmlns:w="http://schemas.openxmlformats.org/wordprocessingml/2006/main" xmlns:w14="http://schemas.microsoft.com/office/word/2010/wordml" xmlns:w15="http://schemas.microsoft.com/office/word/2012/wordml" xmlns:w16cex="http://schemas.microsoft.com/office/word/2018/wordml/cex" xmlns:w16cid="http://schemas.microsoft.com/office/word/2016/wordml/cid" xmlns:w16="http://schemas.microsoft.com/office/word/2018/wordml" xmlns:w16sdtdh="http://schemas.microsoft.com/office/word/2020/wordml/sdtdatahash" xmlns:w16se="http://schemas.microsoft.com/office/word/2015/wordml/symex" xmlns:wpg="http://schemas.microsoft.com/office/word/2010/wordprocessingGroup" xmlns:wpi="http://schemas.microsoft.com/office/word/2010/wordprocessingInk" xmlns:wne="http://schemas.microsoft.com/office/word/2006/wordml" xmlns:wps="http://schemas.microsoft.com/office/word/2010/wordprocessingShape" mc:Ignorable="w14 w15 w16se w16cid w16 w16cex w16sdtdh wp14">
-  <w15:commentEx w15:paraId="5400EE93" w15:done="0"/>
   <w15:commentEx w15:paraId="3B7E3A32" w15:done="1"/>
-  <w15:commentEx w15:paraId="78C3DB09" w15:done="0"/>
   <w15:commentEx w15:paraId="69ED49B0" w15:done="1"/>
   <w15:commentEx w15:paraId="3A7B31FF" w15:done="0"/>
   <w15:commentEx w15:paraId="7EA53F31" w15:done="0"/>
@@ -4696,9 +4700,7 @@
 
 <file path=word/commentsExtensible.xml><?xml version="1.0" encoding="utf-8"?>
 <w16cex:commentsExtensible xmlns:wpc="http://schemas.microsoft.com/office/word/2010/wordprocessingCanvas" xmlns:cx="http://schemas.microsoft.com/office/drawing/2014/chartex" xmlns:cx1="http://schemas.microsoft.com/office/drawing/2015/9/8/chartex" xmlns:cx2="http://schemas.microsoft.com/office/drawing/2015/10/21/chartex" xmlns:cx3="http://schemas.microsoft.com/office/drawing/2016/5/9/chartex" xmlns:cx4="http://schemas.microsoft.com/office/drawing/2016/5/10/chartex" xmlns:cx5="http://schemas.microsoft.com/office/drawing/2016/5/11/chartex" xmlns:cx6="http://schemas.microsoft.com/office/drawing/2016/5/12/chartex" xmlns:cx7="http://schemas.microsoft.com/office/drawing/2016/5/13/chartex" xmlns:cx8="http://schemas.microsoft.com/office/drawing/2016/5/14/chartex" xmlns:mc="http://schemas.openxmlformats.org/markup-compatibility/2006" xmlns:aink="http://schemas.microsoft.com/office/drawing/2016/ink" xmlns:am3d="http://schemas.microsoft.com/office/drawing/2017/model3d" xmlns:o="urn:schemas-microsoft-com:office:office" xmlns:oel="http://schemas.microsoft.com/office/2019/extlst" xmlns:r="http://schemas.openxmlformats.org/officeDocument/2006/relationships" xmlns:m="http://schemas.openxmlformats.org/officeDocument/2006/math" xmlns:v="urn:schemas-microsoft-com:vml" xmlns:wp14="http://schemas.microsoft.com/office/word/2010/wordprocessingDrawing" xmlns:wp="http://schemas.openxmlformats.org/drawingml/2006/wordprocessingDrawing" xmlns:w10="urn:schemas-microsoft-com:office:word" xmlns:w="http://schemas.openxmlformats.org/wordprocessingml/2006/main" xmlns:w14="http://schemas.microsoft.com/office/word/2010/wordml" xmlns:w15="http://schemas.microsoft.com/office/word/2012/wordml" xmlns:w16cex="http://schemas.microsoft.com/office/word/2018/wordml/cex" xmlns:w16cid="http://schemas.microsoft.com/office/word/2016/wordml/cid" xmlns:w16="http://schemas.microsoft.com/office/word/2018/wordml" xmlns:w16sdtdh="http://schemas.microsoft.com/office/word/2020/wordml/sdtdatahash" xmlns:w16se="http://schemas.microsoft.com/office/word/2015/wordml/symex" xmlns:wpg="http://schemas.microsoft.com/office/word/2010/wordprocessingGroup" xmlns:wpi="http://schemas.microsoft.com/office/word/2010/wordprocessingInk" xmlns:wne="http://schemas.microsoft.com/office/word/2006/wordml" xmlns:wps="http://schemas.microsoft.com/office/word/2010/wordprocessingShape" mc:Ignorable="w14 w15 w16se w16cid w16 w16cex w16sdtdh wp14">
-  <w16cex:commentExtensible w16cex:durableId="26CF41EB" w16cex:dateUtc="2022-09-17T01:41:00Z"/>
   <w16cex:commentExtensible w16cex:durableId="26CF4942" w16cex:dateUtc="2022-09-17T02:13:00Z"/>
-  <w16cex:commentExtensible w16cex:durableId="273377EC" w16cex:dateUtc="2022-12-02T02:58:00Z"/>
   <w16cex:commentExtensible w16cex:durableId="26D246E0" w16cex:dateUtc="2022-09-19T08:39:00Z"/>
   <w16cex:commentExtensible w16cex:durableId="273377A3" w16cex:dateUtc="2022-12-02T02:57:00Z"/>
   <w16cex:commentExtensible w16cex:durableId="27337799" w16cex:dateUtc="2022-12-02T02:57:00Z"/>
@@ -4707,9 +4709,7 @@
 
 <file path=word/commentsIds.xml><?xml version="1.0" encoding="utf-8"?>
 <w16cid:commentsIds xmlns:wpc="http://schemas.microsoft.com/office/word/2010/wordprocessingCanvas" xmlns:cx="http://schemas.microsoft.com/office/drawing/2014/chartex" xmlns:cx1="http://schemas.microsoft.com/office/drawing/2015/9/8/chartex" xmlns:cx2="http://schemas.microsoft.com/office/drawing/2015/10/21/chartex" xmlns:cx3="http://schemas.microsoft.com/office/drawing/2016/5/9/chartex" xmlns:cx4="http://schemas.microsoft.com/office/drawing/2016/5/10/chartex" xmlns:cx5="http://schemas.microsoft.com/office/drawing/2016/5/11/chartex" xmlns:cx6="http://schemas.microsoft.com/office/drawing/2016/5/12/chartex" xmlns:cx7="http://schemas.microsoft.com/office/drawing/2016/5/13/chartex" xmlns:cx8="http://schemas.microsoft.com/office/drawing/2016/5/14/chartex" xmlns:mc="http://schemas.openxmlformats.org/markup-compatibility/2006" xmlns:aink="http://schemas.microsoft.com/office/drawing/2016/ink" xmlns:am3d="http://schemas.microsoft.com/office/drawing/2017/model3d" xmlns:o="urn:schemas-microsoft-com:office:office" xmlns:oel="http://schemas.microsoft.com/office/2019/extlst" xmlns:r="http://schemas.openxmlformats.org/officeDocument/2006/relationships" xmlns:m="http://schemas.openxmlformats.org/officeDocument/2006/math" xmlns:v="urn:schemas-microsoft-com:vml" xmlns:wp14="http://schemas.microsoft.com/office/word/2010/wordprocessingDrawing" xmlns:wp="http://schemas.openxmlformats.org/drawingml/2006/wordprocessingDrawing" xmlns:w10="urn:schemas-microsoft-com:office:word" xmlns:w="http://schemas.openxmlformats.org/wordprocessingml/2006/main" xmlns:w14="http://schemas.microsoft.com/office/word/2010/wordml" xmlns:w15="http://schemas.microsoft.com/office/word/2012/wordml" xmlns:w16cex="http://schemas.microsoft.com/office/word/2018/wordml/cex" xmlns:w16cid="http://schemas.microsoft.com/office/word/2016/wordml/cid" xmlns:w16="http://schemas.microsoft.com/office/word/2018/wordml" xmlns:w16sdtdh="http://schemas.microsoft.com/office/word/2020/wordml/sdtdatahash" xmlns:w16se="http://schemas.microsoft.com/office/word/2015/wordml/symex" xmlns:wpg="http://schemas.microsoft.com/office/word/2010/wordprocessingGroup" xmlns:wpi="http://schemas.microsoft.com/office/word/2010/wordprocessingInk" xmlns:wne="http://schemas.microsoft.com/office/word/2006/wordml" xmlns:wps="http://schemas.microsoft.com/office/word/2010/wordprocessingShape" mc:Ignorable="w14 w15 w16se w16cid w16 w16cex w16sdtdh wp14">
-  <w16cid:commentId w16cid:paraId="5400EE93" w16cid:durableId="26CF41EB"/>
   <w16cid:commentId w16cid:paraId="3B7E3A32" w16cid:durableId="26CF4942"/>
-  <w16cid:commentId w16cid:paraId="78C3DB09" w16cid:durableId="273377EC"/>
   <w16cid:commentId w16cid:paraId="69ED49B0" w16cid:durableId="26D246E0"/>
   <w16cid:commentId w16cid:paraId="3A7B31FF" w16cid:durableId="273377A3"/>
   <w16cid:commentId w16cid:paraId="7EA53F31" w16cid:durableId="27337799"/>

</xml_diff>

<commit_message>
fixed calibration sequence. updated arduino code, the constants template, and skCalibrationFunctions.py made sure newest constant file copied over and that last modified time used for constants archive
</commit_message>
<xml_diff>
--- a/StudyScript/studyScriptInstructions.docx
+++ b/StudyScript/studyScriptInstructions.docx
@@ -337,12 +337,21 @@
         </w:rPr>
         <w:t xml:space="preserve">Position device such that electronics box has </w:t>
       </w:r>
+      <w:proofErr w:type="spellStart"/>
       <w:r>
         <w:rPr>
           <w:rFonts w:ascii="Arial" w:eastAsia="Times New Roman" w:hAnsi="Arial" w:cs="Arial"/>
           <w:color w:val="FF0000"/>
         </w:rPr>
-        <w:t>usb/power to the left, actuator connections to the bottom, curved surface up.</w:t>
+        <w:t>usb</w:t>
+      </w:r>
+      <w:proofErr w:type="spellEnd"/>
+      <w:r>
+        <w:rPr>
+          <w:rFonts w:ascii="Arial" w:eastAsia="Times New Roman" w:hAnsi="Arial" w:cs="Arial"/>
+          <w:color w:val="FF0000"/>
+        </w:rPr>
+        <w:t>/power to the left, actuator connections to the bottom, curved surface up.</w:t>
       </w:r>
     </w:p>
     <w:p>
@@ -404,6 +413,7 @@
         </w:rPr>
         <w:t xml:space="preserve">Open </w:t>
       </w:r>
+      <w:proofErr w:type="spellStart"/>
       <w:r>
         <w:rPr>
           <w:rFonts w:ascii="Arial" w:eastAsia="Times New Roman" w:hAnsi="Arial" w:cs="Arial"/>
@@ -414,7 +424,14 @@
         <w:rPr>
           <w:rFonts w:ascii="Arial" w:eastAsia="Times New Roman" w:hAnsi="Arial" w:cs="Arial"/>
         </w:rPr>
-        <w:t>eenyduino and the firmwarePIEZO2LOF.ino</w:t>
+        <w:t>eenyduino</w:t>
+      </w:r>
+      <w:proofErr w:type="spellEnd"/>
+      <w:r>
+        <w:rPr>
+          <w:rFonts w:ascii="Arial" w:eastAsia="Times New Roman" w:hAnsi="Arial" w:cs="Arial"/>
+        </w:rPr>
+        <w:t xml:space="preserve"> and the firmwarePIEZO2LOF.ino</w:t>
       </w:r>
       <w:r>
         <w:rPr>
@@ -438,8 +455,16 @@
         <w:rPr>
           <w:rFonts w:ascii="Arial" w:eastAsia="Times New Roman" w:hAnsi="Arial" w:cs="Arial"/>
         </w:rPr>
-        <w:t>Open iTerm</w:t>
-      </w:r>
+        <w:t xml:space="preserve">Open </w:t>
+      </w:r>
+      <w:proofErr w:type="spellStart"/>
+      <w:r>
+        <w:rPr>
+          <w:rFonts w:ascii="Arial" w:eastAsia="Times New Roman" w:hAnsi="Arial" w:cs="Arial"/>
+        </w:rPr>
+        <w:t>iTerm</w:t>
+      </w:r>
+      <w:proofErr w:type="spellEnd"/>
       <w:r>
         <w:rPr>
           <w:rFonts w:ascii="Arial" w:eastAsia="Times New Roman" w:hAnsi="Arial" w:cs="Arial"/>
@@ -529,7 +554,35 @@
         <w:rPr>
           <w:rFonts w:ascii="Arial" w:eastAsia="Times New Roman" w:hAnsi="Arial" w:cs="Arial"/>
         </w:rPr>
-        <w:t xml:space="preserve">Ensure power cable, usb cable and keyboard usb connector are all plugged in. </w:t>
+        <w:t xml:space="preserve">Ensure power cable, </w:t>
+      </w:r>
+      <w:proofErr w:type="spellStart"/>
+      <w:r>
+        <w:rPr>
+          <w:rFonts w:ascii="Arial" w:eastAsia="Times New Roman" w:hAnsi="Arial" w:cs="Arial"/>
+        </w:rPr>
+        <w:t>usb</w:t>
+      </w:r>
+      <w:proofErr w:type="spellEnd"/>
+      <w:r>
+        <w:rPr>
+          <w:rFonts w:ascii="Arial" w:eastAsia="Times New Roman" w:hAnsi="Arial" w:cs="Arial"/>
+        </w:rPr>
+        <w:t xml:space="preserve"> cable and keyboard </w:t>
+      </w:r>
+      <w:proofErr w:type="spellStart"/>
+      <w:r>
+        <w:rPr>
+          <w:rFonts w:ascii="Arial" w:eastAsia="Times New Roman" w:hAnsi="Arial" w:cs="Arial"/>
+        </w:rPr>
+        <w:t>usb</w:t>
+      </w:r>
+      <w:proofErr w:type="spellEnd"/>
+      <w:r>
+        <w:rPr>
+          <w:rFonts w:ascii="Arial" w:eastAsia="Times New Roman" w:hAnsi="Arial" w:cs="Arial"/>
+        </w:rPr>
+        <w:t xml:space="preserve"> connector are all plugged in. </w:t>
       </w:r>
     </w:p>
     <w:p>
@@ -547,7 +600,21 @@
         <w:rPr>
           <w:rFonts w:ascii="Arial" w:eastAsia="Times New Roman" w:hAnsi="Arial" w:cs="Arial"/>
         </w:rPr>
-        <w:t xml:space="preserve">In Teensyduino, </w:t>
+        <w:t xml:space="preserve">In </w:t>
+      </w:r>
+      <w:proofErr w:type="spellStart"/>
+      <w:r>
+        <w:rPr>
+          <w:rFonts w:ascii="Arial" w:eastAsia="Times New Roman" w:hAnsi="Arial" w:cs="Arial"/>
+        </w:rPr>
+        <w:t>Teensyduino</w:t>
+      </w:r>
+      <w:proofErr w:type="spellEnd"/>
+      <w:r>
+        <w:rPr>
+          <w:rFonts w:ascii="Arial" w:eastAsia="Times New Roman" w:hAnsi="Arial" w:cs="Arial"/>
+        </w:rPr>
+        <w:t xml:space="preserve">, </w:t>
       </w:r>
       <w:r>
         <w:rPr>
@@ -589,8 +656,16 @@
         <w:rPr>
           <w:rFonts w:ascii="Arial" w:eastAsia="Times New Roman" w:hAnsi="Arial" w:cs="Arial"/>
         </w:rPr>
-        <w:t>In iTerm</w:t>
-      </w:r>
+        <w:t xml:space="preserve">In </w:t>
+      </w:r>
+      <w:proofErr w:type="spellStart"/>
+      <w:r>
+        <w:rPr>
+          <w:rFonts w:ascii="Arial" w:eastAsia="Times New Roman" w:hAnsi="Arial" w:cs="Arial"/>
+        </w:rPr>
+        <w:t>iTerm</w:t>
+      </w:r>
+      <w:proofErr w:type="spellEnd"/>
       <w:r>
         <w:rPr>
           <w:rFonts w:ascii="Arial" w:eastAsia="Times New Roman" w:hAnsi="Arial" w:cs="Arial"/>
@@ -734,16 +809,7 @@
           <w:sz w:val="22"/>
           <w:szCs w:val="22"/>
         </w:rPr>
-        <w:t xml:space="preserve"> </w:t>
-      </w:r>
-      <w:r>
-        <w:rPr>
-          <w:rStyle w:val="Heading1Char"/>
-          <w:rFonts w:ascii="Arial" w:hAnsi="Arial" w:cs="Arial"/>
-          <w:sz w:val="22"/>
-          <w:szCs w:val="22"/>
-        </w:rPr>
-        <w:t xml:space="preserve">with </w:t>
+        <w:t xml:space="preserve"> with </w:t>
       </w:r>
       <w:r>
         <w:rPr>
@@ -837,25 +903,7 @@
           <w:iCs/>
           <w:color w:val="7030A0"/>
         </w:rPr>
-        <w:t>T</w:t>
-      </w:r>
-      <w:r>
-        <w:rPr>
-          <w:rFonts w:ascii="Arial" w:eastAsia="Times New Roman" w:hAnsi="Arial" w:cs="Arial"/>
-          <w:i/>
-          <w:iCs/>
-          <w:color w:val="7030A0"/>
-        </w:rPr>
-        <w:t>here is hand sanitizer available for your use</w:t>
-      </w:r>
-      <w:r>
-        <w:rPr>
-          <w:rFonts w:ascii="Arial" w:eastAsia="Times New Roman" w:hAnsi="Arial" w:cs="Arial"/>
-          <w:i/>
-          <w:iCs/>
-          <w:color w:val="7030A0"/>
-        </w:rPr>
-        <w:t xml:space="preserve">. </w:t>
+        <w:t xml:space="preserve">There is hand sanitizer available for your use. </w:t>
       </w:r>
       <w:r>
         <w:rPr>
@@ -971,43 +1019,7 @@
           <w:iCs/>
           <w:color w:val="7030A0"/>
         </w:rPr>
-        <w:t xml:space="preserve"> I want to properly thank you for participating. </w:t>
-      </w:r>
-      <w:r>
-        <w:rPr>
-          <w:rFonts w:ascii="Arial" w:eastAsia="Times New Roman" w:hAnsi="Arial" w:cs="Arial"/>
-          <w:i/>
-          <w:iCs/>
-          <w:color w:val="7030A0"/>
-        </w:rPr>
-        <w:t xml:space="preserve">Your time and </w:t>
-      </w:r>
-      <w:r>
-        <w:rPr>
-          <w:rFonts w:ascii="Arial" w:eastAsia="Times New Roman" w:hAnsi="Arial" w:cs="Arial"/>
-          <w:i/>
-          <w:iCs/>
-          <w:color w:val="7030A0"/>
-        </w:rPr>
-        <w:t>participation</w:t>
-      </w:r>
-      <w:r>
-        <w:rPr>
-          <w:rFonts w:ascii="Arial" w:eastAsia="Times New Roman" w:hAnsi="Arial" w:cs="Arial"/>
-          <w:i/>
-          <w:iCs/>
-          <w:color w:val="7030A0"/>
-        </w:rPr>
-        <w:t xml:space="preserve"> today will be valuable for </w:t>
-      </w:r>
-      <w:r>
-        <w:rPr>
-          <w:rFonts w:ascii="Arial" w:eastAsia="Times New Roman" w:hAnsi="Arial" w:cs="Arial"/>
-          <w:i/>
-          <w:iCs/>
-          <w:color w:val="7030A0"/>
-        </w:rPr>
-        <w:t>scientific research</w:t>
+        <w:t xml:space="preserve"> I want to properly thank you for participating. Your time and participation today will be valuable for scientific research</w:t>
       </w:r>
       <w:r>
         <w:rPr>
@@ -1025,25 +1037,7 @@
           <w:iCs/>
           <w:color w:val="7030A0"/>
         </w:rPr>
-        <w:t xml:space="preserve"> and </w:t>
-      </w:r>
-      <w:r>
-        <w:rPr>
-          <w:rFonts w:ascii="Arial" w:eastAsia="Times New Roman" w:hAnsi="Arial" w:cs="Arial"/>
-          <w:i/>
-          <w:iCs/>
-          <w:color w:val="7030A0"/>
-        </w:rPr>
-        <w:t>medical device design</w:t>
-      </w:r>
-      <w:r>
-        <w:rPr>
-          <w:rFonts w:ascii="Arial" w:eastAsia="Times New Roman" w:hAnsi="Arial" w:cs="Arial"/>
-          <w:i/>
-          <w:iCs/>
-          <w:color w:val="7030A0"/>
-        </w:rPr>
-        <w:t>. Now the first step for us</w:t>
+        <w:t xml:space="preserve"> and medical device design. Now the first step for us</w:t>
       </w:r>
       <w:r>
         <w:rPr>
@@ -1079,16 +1073,7 @@
           <w:iCs/>
           <w:color w:val="7030A0"/>
         </w:rPr>
-        <w:t xml:space="preserve"> </w:t>
-      </w:r>
-      <w:r>
-        <w:rPr>
-          <w:rFonts w:ascii="Arial" w:eastAsia="Times New Roman" w:hAnsi="Arial" w:cs="Arial"/>
-          <w:i/>
-          <w:iCs/>
-          <w:color w:val="7030A0"/>
-        </w:rPr>
-        <w:t xml:space="preserve">To participate in this experiment, I need your written consent. </w:t>
+        <w:t xml:space="preserve"> To participate in this experiment, I need your written consent. </w:t>
       </w:r>
       <w:r>
         <w:rPr>
@@ -1106,16 +1091,98 @@
           <w:iCs/>
           <w:color w:val="7030A0"/>
         </w:rPr>
-        <w:t xml:space="preserve"> first form is a consent form detailing &lt;XYZ&gt;. Please review and sign at the marked sections if you </w:t>
-      </w:r>
-      <w:r>
-        <w:rPr>
-          <w:rFonts w:ascii="Arial" w:eastAsia="Times New Roman" w:hAnsi="Arial" w:cs="Arial"/>
-          <w:i/>
-          <w:iCs/>
-          <w:color w:val="7030A0"/>
-        </w:rPr>
-        <w:t>consent</w:t>
+        <w:t xml:space="preserve"> first form is a consent form detailing &lt;XYZ&gt;. Please review and sign at the marked sections if you consent.</w:t>
+      </w:r>
+    </w:p>
+    <w:p>
+      <w:pPr>
+        <w:rPr>
+          <w:rFonts w:ascii="Arial" w:eastAsia="Times New Roman" w:hAnsi="Arial" w:cs="Arial"/>
+          <w:i/>
+          <w:iCs/>
+          <w:color w:val="7030A0"/>
+        </w:rPr>
+      </w:pPr>
+      <w:r>
+        <w:rPr>
+          <w:rFonts w:ascii="Arial" w:eastAsia="Times New Roman" w:hAnsi="Arial" w:cs="Arial"/>
+          <w:i/>
+          <w:iCs/>
+          <w:color w:val="7030A0"/>
+        </w:rPr>
+        <w:t xml:space="preserve">Note that there is a section in the form about video. You will not be recorded; there is no video for this experiment. This is a standard consent format used for these types of experiments. </w:t>
+      </w:r>
+      <w:r>
+        <w:rPr>
+          <w:rFonts w:ascii="Arial" w:eastAsia="Times New Roman" w:hAnsi="Arial" w:cs="Arial"/>
+          <w:i/>
+          <w:iCs/>
+          <w:color w:val="7030A0"/>
+        </w:rPr>
+        <w:t xml:space="preserve">The experiment will take approximately 1 hour. </w:t>
+      </w:r>
+      <w:r>
+        <w:rPr>
+          <w:rFonts w:ascii="Arial" w:eastAsia="Times New Roman" w:hAnsi="Arial" w:cs="Arial"/>
+          <w:i/>
+          <w:iCs/>
+          <w:color w:val="7030A0"/>
+        </w:rPr>
+        <w:t>Please remember</w:t>
+      </w:r>
+      <w:r>
+        <w:rPr>
+          <w:rFonts w:ascii="Arial" w:eastAsia="Times New Roman" w:hAnsi="Arial" w:cs="Arial"/>
+          <w:i/>
+          <w:iCs/>
+          <w:color w:val="7030A0"/>
+        </w:rPr>
+        <w:t xml:space="preserve"> you can choose to drop out at any time</w:t>
+      </w:r>
+      <w:r>
+        <w:rPr>
+          <w:rFonts w:ascii="Arial" w:eastAsia="Times New Roman" w:hAnsi="Arial" w:cs="Arial"/>
+          <w:i/>
+          <w:iCs/>
+          <w:color w:val="7030A0"/>
+        </w:rPr>
+        <w:t>. T</w:t>
+      </w:r>
+      <w:r>
+        <w:rPr>
+          <w:rFonts w:ascii="Arial" w:eastAsia="Times New Roman" w:hAnsi="Arial" w:cs="Arial"/>
+          <w:i/>
+          <w:iCs/>
+          <w:color w:val="7030A0"/>
+        </w:rPr>
+        <w:t xml:space="preserve">o be compensated you </w:t>
+      </w:r>
+      <w:r>
+        <w:rPr>
+          <w:rFonts w:ascii="Arial" w:eastAsia="Times New Roman" w:hAnsi="Arial" w:cs="Arial"/>
+          <w:i/>
+          <w:iCs/>
+          <w:color w:val="7030A0"/>
+        </w:rPr>
+        <w:t>will need to</w:t>
+      </w:r>
+      <w:r>
+        <w:rPr>
+          <w:rFonts w:ascii="Arial" w:eastAsia="Times New Roman" w:hAnsi="Arial" w:cs="Arial"/>
+          <w:i/>
+          <w:iCs/>
+          <w:color w:val="7030A0"/>
+        </w:rPr>
+        <w:t xml:space="preserve"> complete the </w:t>
+      </w:r>
+      <w:r>
+        <w:rPr>
+          <w:rFonts w:ascii="Arial" w:eastAsia="Times New Roman" w:hAnsi="Arial" w:cs="Arial"/>
+          <w:i/>
+          <w:iCs/>
+          <w:color w:val="7030A0"/>
+        </w:rPr>
+        <w:t>study</w:t>
       </w:r>
       <w:r>
         <w:rPr>
@@ -1126,123 +1193,14 @@
         </w:rPr>
         <w:t>.</w:t>
       </w:r>
-    </w:p>
-    <w:p>
-      <w:pPr>
-        <w:rPr>
-          <w:rFonts w:ascii="Arial" w:eastAsia="Times New Roman" w:hAnsi="Arial" w:cs="Arial"/>
-          <w:i/>
-          <w:iCs/>
-          <w:color w:val="7030A0"/>
-        </w:rPr>
-      </w:pPr>
-      <w:r>
-        <w:rPr>
-          <w:rFonts w:ascii="Arial" w:eastAsia="Times New Roman" w:hAnsi="Arial" w:cs="Arial"/>
-          <w:i/>
-          <w:iCs/>
-          <w:color w:val="7030A0"/>
-        </w:rPr>
-        <w:t xml:space="preserve">Note that there is a section in the form about video. You will not be recorded; there is no video for this experiment. This is a standard consent format used for these types of experiments. </w:t>
-      </w:r>
-      <w:r>
-        <w:rPr>
-          <w:rFonts w:ascii="Arial" w:eastAsia="Times New Roman" w:hAnsi="Arial" w:cs="Arial"/>
-          <w:i/>
-          <w:iCs/>
-          <w:color w:val="7030A0"/>
-        </w:rPr>
-        <w:t xml:space="preserve">The experiment will take approximately 1 hour. </w:t>
-      </w:r>
-      <w:r>
-        <w:rPr>
-          <w:rFonts w:ascii="Arial" w:eastAsia="Times New Roman" w:hAnsi="Arial" w:cs="Arial"/>
-          <w:i/>
-          <w:iCs/>
-          <w:color w:val="7030A0"/>
-        </w:rPr>
-        <w:t>Please remember</w:t>
-      </w:r>
-      <w:r>
-        <w:rPr>
-          <w:rFonts w:ascii="Arial" w:eastAsia="Times New Roman" w:hAnsi="Arial" w:cs="Arial"/>
-          <w:i/>
-          <w:iCs/>
-          <w:color w:val="7030A0"/>
-        </w:rPr>
-        <w:t xml:space="preserve"> you can choose to drop out at any time</w:t>
-      </w:r>
-      <w:r>
-        <w:rPr>
-          <w:rFonts w:ascii="Arial" w:eastAsia="Times New Roman" w:hAnsi="Arial" w:cs="Arial"/>
-          <w:i/>
-          <w:iCs/>
-          <w:color w:val="7030A0"/>
-        </w:rPr>
-        <w:t>. T</w:t>
-      </w:r>
-      <w:r>
-        <w:rPr>
-          <w:rFonts w:ascii="Arial" w:eastAsia="Times New Roman" w:hAnsi="Arial" w:cs="Arial"/>
-          <w:i/>
-          <w:iCs/>
-          <w:color w:val="7030A0"/>
-        </w:rPr>
-        <w:t xml:space="preserve">o be compensated you </w:t>
-      </w:r>
-      <w:r>
-        <w:rPr>
-          <w:rFonts w:ascii="Arial" w:eastAsia="Times New Roman" w:hAnsi="Arial" w:cs="Arial"/>
-          <w:i/>
-          <w:iCs/>
-          <w:color w:val="7030A0"/>
-        </w:rPr>
-        <w:t>will need to</w:t>
-      </w:r>
-      <w:r>
-        <w:rPr>
-          <w:rFonts w:ascii="Arial" w:eastAsia="Times New Roman" w:hAnsi="Arial" w:cs="Arial"/>
-          <w:i/>
-          <w:iCs/>
-          <w:color w:val="7030A0"/>
-        </w:rPr>
-        <w:t xml:space="preserve"> complete the </w:t>
-      </w:r>
-      <w:r>
-        <w:rPr>
-          <w:rFonts w:ascii="Arial" w:eastAsia="Times New Roman" w:hAnsi="Arial" w:cs="Arial"/>
-          <w:i/>
-          <w:iCs/>
-          <w:color w:val="7030A0"/>
-        </w:rPr>
-        <w:t>study</w:t>
-      </w:r>
-      <w:r>
-        <w:rPr>
-          <w:rFonts w:ascii="Arial" w:eastAsia="Times New Roman" w:hAnsi="Arial" w:cs="Arial"/>
-          <w:i/>
-          <w:iCs/>
-          <w:color w:val="7030A0"/>
-        </w:rPr>
-        <w:t>.</w:t>
-      </w:r>
-      <w:r>
-        <w:rPr>
-          <w:rFonts w:ascii="Arial" w:eastAsia="Times New Roman" w:hAnsi="Arial" w:cs="Arial"/>
-          <w:i/>
-          <w:iCs/>
-          <w:color w:val="7030A0"/>
-        </w:rPr>
-        <w:t xml:space="preserve"> P</w:t>
-      </w:r>
-      <w:r>
-        <w:rPr>
-          <w:rFonts w:ascii="Arial" w:eastAsia="Times New Roman" w:hAnsi="Arial" w:cs="Arial"/>
-          <w:i/>
-          <w:iCs/>
-          <w:color w:val="7030A0"/>
-        </w:rPr>
-        <w:t>lease let me know if you have any questions.</w:t>
+      <w:r>
+        <w:rPr>
+          <w:rFonts w:ascii="Arial" w:eastAsia="Times New Roman" w:hAnsi="Arial" w:cs="Arial"/>
+          <w:i/>
+          <w:iCs/>
+          <w:color w:val="7030A0"/>
+        </w:rPr>
+        <w:t xml:space="preserve"> Please let me know if you have any questions.</w:t>
       </w:r>
     </w:p>
     <w:p>
@@ -1955,86 +1913,260 @@
         <w:rPr>
           <w:rFonts w:ascii="Arial" w:eastAsia="Times New Roman" w:hAnsi="Arial" w:cs="Arial"/>
         </w:rPr>
+        <w:t xml:space="preserve"> the subject is wearing a sweater/sweatshirt/top that doesn’t allow for the forearm to be accessible</w:t>
+      </w:r>
+    </w:p>
+    <w:p>
+      <w:pPr>
+        <w:rPr>
+          <w:rFonts w:ascii="Arial" w:eastAsia="Times New Roman" w:hAnsi="Arial" w:cs="Arial"/>
+          <w:i/>
+          <w:iCs/>
+          <w:color w:val="7030A0"/>
+        </w:rPr>
+      </w:pPr>
+      <w:r>
+        <w:rPr>
+          <w:rFonts w:ascii="Arial" w:eastAsia="Times New Roman" w:hAnsi="Arial" w:cs="Arial"/>
+          <w:i/>
+          <w:iCs/>
+          <w:color w:val="7030A0"/>
+        </w:rPr>
+        <w:t>T</w:t>
+      </w:r>
+      <w:r>
+        <w:rPr>
+          <w:rFonts w:ascii="Arial" w:eastAsia="Times New Roman" w:hAnsi="Arial" w:cs="Arial"/>
+          <w:i/>
+          <w:iCs/>
+          <w:color w:val="7030A0"/>
+        </w:rPr>
+        <w:t xml:space="preserve">he attire you’re currently wearing will not work for this </w:t>
+      </w:r>
+      <w:r>
+        <w:rPr>
+          <w:rFonts w:ascii="Arial" w:eastAsia="Times New Roman" w:hAnsi="Arial" w:cs="Arial"/>
+          <w:i/>
+          <w:iCs/>
+          <w:color w:val="7030A0"/>
+        </w:rPr>
+        <w:t>experiment. I</w:t>
+      </w:r>
+      <w:r>
+        <w:rPr>
+          <w:rFonts w:ascii="Arial" w:eastAsia="Times New Roman" w:hAnsi="Arial" w:cs="Arial"/>
+          <w:i/>
+          <w:iCs/>
+          <w:color w:val="7030A0"/>
+        </w:rPr>
+        <w:t xml:space="preserve"> can offer you a clean-t-shirt to wear for </w:t>
+      </w:r>
+      <w:r>
+        <w:rPr>
+          <w:rFonts w:ascii="Arial" w:eastAsia="Times New Roman" w:hAnsi="Arial" w:cs="Arial"/>
+          <w:i/>
+          <w:iCs/>
+          <w:color w:val="7030A0"/>
+        </w:rPr>
+        <w:t xml:space="preserve">the duration of the study. </w:t>
+      </w:r>
+      <w:r>
+        <w:rPr>
+          <w:rFonts w:ascii="Arial" w:eastAsia="Times New Roman" w:hAnsi="Arial" w:cs="Arial"/>
+          <w:i/>
+          <w:iCs/>
+          <w:color w:val="7030A0"/>
+        </w:rPr>
+        <w:t>I have sizes ranging from small to XXL and will leave them out for</w:t>
+      </w:r>
+      <w:r>
+        <w:rPr>
+          <w:rFonts w:ascii="Arial" w:eastAsia="Times New Roman" w:hAnsi="Arial" w:cs="Arial"/>
+          <w:i/>
+          <w:iCs/>
+          <w:color w:val="7030A0"/>
+        </w:rPr>
+        <w:t xml:space="preserve"> you</w:t>
+      </w:r>
+      <w:r>
+        <w:rPr>
+          <w:rFonts w:ascii="Arial" w:eastAsia="Times New Roman" w:hAnsi="Arial" w:cs="Arial"/>
+          <w:i/>
+          <w:iCs/>
+          <w:color w:val="7030A0"/>
+        </w:rPr>
+        <w:t>. P</w:t>
+      </w:r>
+      <w:r>
+        <w:rPr>
+          <w:rFonts w:ascii="Arial" w:eastAsia="Times New Roman" w:hAnsi="Arial" w:cs="Arial"/>
+          <w:i/>
+          <w:iCs/>
+          <w:color w:val="7030A0"/>
+        </w:rPr>
+        <w:t>lease wear whichever t-shirt you prefer.</w:t>
+      </w:r>
+      <w:r>
+        <w:rPr>
+          <w:rFonts w:ascii="Arial" w:eastAsia="Times New Roman" w:hAnsi="Arial" w:cs="Arial"/>
+          <w:i/>
+          <w:iCs/>
+          <w:color w:val="7030A0"/>
+        </w:rPr>
         <w:t xml:space="preserve"> </w:t>
       </w:r>
       <w:r>
         <w:rPr>
           <w:rFonts w:ascii="Arial" w:eastAsia="Times New Roman" w:hAnsi="Arial" w:cs="Arial"/>
-        </w:rPr>
-        <w:t>the subject is wearing a sweater/sweatshirt/top that doesn’t allow for the forearm to be accessible</w:t>
-      </w:r>
-    </w:p>
-    <w:p>
-      <w:pPr>
-        <w:rPr>
-          <w:rFonts w:ascii="Arial" w:eastAsia="Times New Roman" w:hAnsi="Arial" w:cs="Arial"/>
-          <w:i/>
-          <w:iCs/>
-          <w:color w:val="7030A0"/>
-        </w:rPr>
-      </w:pPr>
-      <w:r>
-        <w:rPr>
-          <w:rFonts w:ascii="Arial" w:eastAsia="Times New Roman" w:hAnsi="Arial" w:cs="Arial"/>
-          <w:i/>
-          <w:iCs/>
-          <w:color w:val="7030A0"/>
-        </w:rPr>
-        <w:t>T</w:t>
-      </w:r>
-      <w:r>
-        <w:rPr>
-          <w:rFonts w:ascii="Arial" w:eastAsia="Times New Roman" w:hAnsi="Arial" w:cs="Arial"/>
-          <w:i/>
-          <w:iCs/>
-          <w:color w:val="7030A0"/>
-        </w:rPr>
-        <w:t xml:space="preserve">he attire you’re currently wearing will not work for this </w:t>
-      </w:r>
-      <w:r>
-        <w:rPr>
-          <w:rFonts w:ascii="Arial" w:eastAsia="Times New Roman" w:hAnsi="Arial" w:cs="Arial"/>
-          <w:i/>
-          <w:iCs/>
-          <w:color w:val="7030A0"/>
-        </w:rPr>
-        <w:t>experiment. I</w:t>
-      </w:r>
-      <w:r>
-        <w:rPr>
-          <w:rFonts w:ascii="Arial" w:eastAsia="Times New Roman" w:hAnsi="Arial" w:cs="Arial"/>
-          <w:i/>
-          <w:iCs/>
-          <w:color w:val="7030A0"/>
-        </w:rPr>
-        <w:t xml:space="preserve"> can offer you a clean-t-shirt to wear for </w:t>
-      </w:r>
-      <w:r>
-        <w:rPr>
-          <w:rFonts w:ascii="Arial" w:eastAsia="Times New Roman" w:hAnsi="Arial" w:cs="Arial"/>
-          <w:i/>
-          <w:iCs/>
-          <w:color w:val="7030A0"/>
-        </w:rPr>
-        <w:t xml:space="preserve">the duration of the study. </w:t>
-      </w:r>
-      <w:r>
-        <w:rPr>
-          <w:rFonts w:ascii="Arial" w:eastAsia="Times New Roman" w:hAnsi="Arial" w:cs="Arial"/>
-          <w:i/>
-          <w:iCs/>
-          <w:color w:val="7030A0"/>
-        </w:rPr>
-        <w:t>I have sizes ranging from small to XXL and will leave them out for</w:t>
-      </w:r>
-      <w:r>
-        <w:rPr>
-          <w:rFonts w:ascii="Arial" w:eastAsia="Times New Roman" w:hAnsi="Arial" w:cs="Arial"/>
-          <w:i/>
-          <w:iCs/>
-          <w:color w:val="7030A0"/>
-        </w:rPr>
-        <w:t xml:space="preserve"> you</w:t>
+          <w:i/>
+          <w:iCs/>
+          <w:color w:val="7030A0"/>
+        </w:rPr>
+        <w:t>I don’t need to know your</w:t>
+      </w:r>
+      <w:r>
+        <w:rPr>
+          <w:rFonts w:ascii="Arial" w:eastAsia="Times New Roman" w:hAnsi="Arial" w:cs="Arial"/>
+          <w:i/>
+          <w:iCs/>
+          <w:color w:val="7030A0"/>
+        </w:rPr>
+        <w:t xml:space="preserve"> t-shirt</w:t>
+      </w:r>
+      <w:r>
+        <w:rPr>
+          <w:rFonts w:ascii="Arial" w:eastAsia="Times New Roman" w:hAnsi="Arial" w:cs="Arial"/>
+          <w:i/>
+          <w:iCs/>
+          <w:color w:val="7030A0"/>
+        </w:rPr>
+        <w:t xml:space="preserve"> size</w:t>
+      </w:r>
+      <w:r>
+        <w:rPr>
+          <w:rFonts w:ascii="Arial" w:eastAsia="Times New Roman" w:hAnsi="Arial" w:cs="Arial"/>
+          <w:i/>
+          <w:iCs/>
+          <w:color w:val="7030A0"/>
+        </w:rPr>
+        <w:t xml:space="preserve">; </w:t>
+      </w:r>
+      <w:r>
+        <w:rPr>
+          <w:rFonts w:ascii="Arial" w:eastAsia="Times New Roman" w:hAnsi="Arial" w:cs="Arial"/>
+          <w:i/>
+          <w:iCs/>
+          <w:color w:val="7030A0"/>
+        </w:rPr>
+        <w:t xml:space="preserve">I just ask that you place the </w:t>
+      </w:r>
+      <w:r>
+        <w:rPr>
+          <w:rFonts w:ascii="Arial" w:eastAsia="Times New Roman" w:hAnsi="Arial" w:cs="Arial"/>
+          <w:i/>
+          <w:iCs/>
+          <w:color w:val="7030A0"/>
+        </w:rPr>
+        <w:t xml:space="preserve">worn </w:t>
+      </w:r>
+      <w:r>
+        <w:rPr>
+          <w:rFonts w:ascii="Arial" w:eastAsia="Times New Roman" w:hAnsi="Arial" w:cs="Arial"/>
+          <w:i/>
+          <w:iCs/>
+          <w:color w:val="7030A0"/>
+        </w:rPr>
+        <w:t>shirt</w:t>
+      </w:r>
+      <w:r>
+        <w:rPr>
+          <w:rFonts w:ascii="Arial" w:eastAsia="Times New Roman" w:hAnsi="Arial" w:cs="Arial"/>
+          <w:i/>
+          <w:iCs/>
+          <w:color w:val="7030A0"/>
+        </w:rPr>
+        <w:t xml:space="preserve"> to the side at the conclusion of the experiment</w:t>
+      </w:r>
+      <w:r>
+        <w:rPr>
+          <w:rFonts w:ascii="Arial" w:eastAsia="Times New Roman" w:hAnsi="Arial" w:cs="Arial"/>
+          <w:i/>
+          <w:iCs/>
+          <w:color w:val="7030A0"/>
+        </w:rPr>
+        <w:t xml:space="preserve"> so I can launder it for my next subject</w:t>
+      </w:r>
+      <w:r>
+        <w:rPr>
+          <w:rFonts w:ascii="Arial" w:eastAsia="Times New Roman" w:hAnsi="Arial" w:cs="Arial"/>
+          <w:i/>
+          <w:iCs/>
+          <w:color w:val="7030A0"/>
+        </w:rPr>
+        <w:t xml:space="preserve">. </w:t>
+      </w:r>
+      <w:r>
+        <w:rPr>
+          <w:rFonts w:ascii="Arial" w:eastAsia="Times New Roman" w:hAnsi="Arial" w:cs="Arial"/>
+          <w:i/>
+          <w:iCs/>
+          <w:color w:val="7030A0"/>
+        </w:rPr>
+        <w:t>You may change in this room here; I will step out</w:t>
+      </w:r>
+      <w:r>
+        <w:rPr>
+          <w:rFonts w:ascii="Arial" w:eastAsia="Times New Roman" w:hAnsi="Arial" w:cs="Arial"/>
+          <w:i/>
+          <w:iCs/>
+          <w:color w:val="7030A0"/>
+        </w:rPr>
+        <w:t xml:space="preserve">, </w:t>
+      </w:r>
+      <w:r>
+        <w:rPr>
+          <w:rFonts w:ascii="Arial" w:eastAsia="Times New Roman" w:hAnsi="Arial" w:cs="Arial"/>
+          <w:i/>
+          <w:iCs/>
+          <w:color w:val="7030A0"/>
+        </w:rPr>
+        <w:t>close the door</w:t>
+      </w:r>
+      <w:r>
+        <w:rPr>
+          <w:rFonts w:ascii="Arial" w:eastAsia="Times New Roman" w:hAnsi="Arial" w:cs="Arial"/>
+          <w:i/>
+          <w:iCs/>
+          <w:color w:val="7030A0"/>
+        </w:rPr>
+        <w:t xml:space="preserve">, </w:t>
+      </w:r>
+      <w:r>
+        <w:rPr>
+          <w:rFonts w:ascii="Arial" w:eastAsia="Times New Roman" w:hAnsi="Arial" w:cs="Arial"/>
+          <w:i/>
+          <w:iCs/>
+          <w:color w:val="7030A0"/>
+        </w:rPr>
+        <w:t xml:space="preserve">and </w:t>
+      </w:r>
+      <w:r>
+        <w:rPr>
+          <w:rFonts w:ascii="Arial" w:eastAsia="Times New Roman" w:hAnsi="Arial" w:cs="Arial"/>
+          <w:i/>
+          <w:iCs/>
+          <w:color w:val="7030A0"/>
+        </w:rPr>
+        <w:t xml:space="preserve">block </w:t>
+      </w:r>
+      <w:r>
+        <w:rPr>
+          <w:rFonts w:ascii="Arial" w:eastAsia="Times New Roman" w:hAnsi="Arial" w:cs="Arial"/>
+          <w:i/>
+          <w:iCs/>
+          <w:color w:val="7030A0"/>
+        </w:rPr>
+        <w:t>this window so you may have privacy</w:t>
       </w:r>
       <w:r>
         <w:rPr>
@@ -2052,160 +2184,7 @@
           <w:iCs/>
           <w:color w:val="7030A0"/>
         </w:rPr>
-        <w:t>lease wear whichever t-shirt you prefer.</w:t>
-      </w:r>
-      <w:r>
-        <w:rPr>
-          <w:rFonts w:ascii="Arial" w:eastAsia="Times New Roman" w:hAnsi="Arial" w:cs="Arial"/>
-          <w:i/>
-          <w:iCs/>
-          <w:color w:val="7030A0"/>
-        </w:rPr>
-        <w:t xml:space="preserve"> </w:t>
-      </w:r>
-      <w:r>
-        <w:rPr>
-          <w:rFonts w:ascii="Arial" w:eastAsia="Times New Roman" w:hAnsi="Arial" w:cs="Arial"/>
-          <w:i/>
-          <w:iCs/>
-          <w:color w:val="7030A0"/>
-        </w:rPr>
-        <w:t>I don’t need to know your</w:t>
-      </w:r>
-      <w:r>
-        <w:rPr>
-          <w:rFonts w:ascii="Arial" w:eastAsia="Times New Roman" w:hAnsi="Arial" w:cs="Arial"/>
-          <w:i/>
-          <w:iCs/>
-          <w:color w:val="7030A0"/>
-        </w:rPr>
-        <w:t xml:space="preserve"> t-shirt</w:t>
-      </w:r>
-      <w:r>
-        <w:rPr>
-          <w:rFonts w:ascii="Arial" w:eastAsia="Times New Roman" w:hAnsi="Arial" w:cs="Arial"/>
-          <w:i/>
-          <w:iCs/>
-          <w:color w:val="7030A0"/>
-        </w:rPr>
-        <w:t xml:space="preserve"> size</w:t>
-      </w:r>
-      <w:r>
-        <w:rPr>
-          <w:rFonts w:ascii="Arial" w:eastAsia="Times New Roman" w:hAnsi="Arial" w:cs="Arial"/>
-          <w:i/>
-          <w:iCs/>
-          <w:color w:val="7030A0"/>
-        </w:rPr>
-        <w:t xml:space="preserve">; </w:t>
-      </w:r>
-      <w:r>
-        <w:rPr>
-          <w:rFonts w:ascii="Arial" w:eastAsia="Times New Roman" w:hAnsi="Arial" w:cs="Arial"/>
-          <w:i/>
-          <w:iCs/>
-          <w:color w:val="7030A0"/>
-        </w:rPr>
-        <w:t xml:space="preserve">I just ask that you place the </w:t>
-      </w:r>
-      <w:r>
-        <w:rPr>
-          <w:rFonts w:ascii="Arial" w:eastAsia="Times New Roman" w:hAnsi="Arial" w:cs="Arial"/>
-          <w:i/>
-          <w:iCs/>
-          <w:color w:val="7030A0"/>
-        </w:rPr>
-        <w:t xml:space="preserve">worn </w:t>
-      </w:r>
-      <w:r>
-        <w:rPr>
-          <w:rFonts w:ascii="Arial" w:eastAsia="Times New Roman" w:hAnsi="Arial" w:cs="Arial"/>
-          <w:i/>
-          <w:iCs/>
-          <w:color w:val="7030A0"/>
-        </w:rPr>
-        <w:t>shirt</w:t>
-      </w:r>
-      <w:r>
-        <w:rPr>
-          <w:rFonts w:ascii="Arial" w:eastAsia="Times New Roman" w:hAnsi="Arial" w:cs="Arial"/>
-          <w:i/>
-          <w:iCs/>
-          <w:color w:val="7030A0"/>
-        </w:rPr>
-        <w:t xml:space="preserve"> to the side at the conclusion of the experiment</w:t>
-      </w:r>
-      <w:r>
-        <w:rPr>
-          <w:rFonts w:ascii="Arial" w:eastAsia="Times New Roman" w:hAnsi="Arial" w:cs="Arial"/>
-          <w:i/>
-          <w:iCs/>
-          <w:color w:val="7030A0"/>
-        </w:rPr>
-        <w:t xml:space="preserve"> so I can launder it for my next subject</w:t>
-      </w:r>
-      <w:r>
-        <w:rPr>
-          <w:rFonts w:ascii="Arial" w:eastAsia="Times New Roman" w:hAnsi="Arial" w:cs="Arial"/>
-          <w:i/>
-          <w:iCs/>
-          <w:color w:val="7030A0"/>
-        </w:rPr>
-        <w:t xml:space="preserve">. </w:t>
-      </w:r>
-      <w:r>
-        <w:rPr>
-          <w:rFonts w:ascii="Arial" w:eastAsia="Times New Roman" w:hAnsi="Arial" w:cs="Arial"/>
-          <w:i/>
-          <w:iCs/>
-          <w:color w:val="7030A0"/>
-        </w:rPr>
-        <w:t xml:space="preserve">You may change in this room here; I will step out and close the door and </w:t>
-      </w:r>
-      <w:r>
-        <w:rPr>
-          <w:rFonts w:ascii="Arial" w:eastAsia="Times New Roman" w:hAnsi="Arial" w:cs="Arial"/>
-          <w:i/>
-          <w:iCs/>
-          <w:color w:val="7030A0"/>
-        </w:rPr>
-        <w:t xml:space="preserve">block </w:t>
-      </w:r>
-      <w:r>
-        <w:rPr>
-          <w:rFonts w:ascii="Arial" w:eastAsia="Times New Roman" w:hAnsi="Arial" w:cs="Arial"/>
-          <w:i/>
-          <w:iCs/>
-          <w:color w:val="7030A0"/>
-        </w:rPr>
-        <w:t>this window so you may have privacy</w:t>
-      </w:r>
-      <w:r>
-        <w:rPr>
-          <w:rFonts w:ascii="Arial" w:eastAsia="Times New Roman" w:hAnsi="Arial" w:cs="Arial"/>
-          <w:i/>
-          <w:iCs/>
-          <w:color w:val="7030A0"/>
-        </w:rPr>
-        <w:t>. P</w:t>
-      </w:r>
-      <w:r>
-        <w:rPr>
-          <w:rFonts w:ascii="Arial" w:eastAsia="Times New Roman" w:hAnsi="Arial" w:cs="Arial"/>
-          <w:i/>
-          <w:iCs/>
-          <w:color w:val="7030A0"/>
-        </w:rPr>
-        <w:t>lease open the door once you’ve worn the t-shirt.</w:t>
-      </w:r>
-      <w:r>
-        <w:rPr>
-          <w:rFonts w:ascii="Arial" w:eastAsia="Times New Roman" w:hAnsi="Arial" w:cs="Arial"/>
-          <w:i/>
-          <w:iCs/>
-          <w:color w:val="7030A0"/>
-        </w:rPr>
-        <w:t xml:space="preserve"> </w:t>
+        <w:t xml:space="preserve">lease open the door once you’ve worn the t-shirt. </w:t>
       </w:r>
       <w:r>
         <w:rPr>
@@ -2267,8 +2246,16 @@
         <w:rPr>
           <w:rFonts w:ascii="Arial" w:eastAsia="Times New Roman" w:hAnsi="Arial" w:cs="Arial"/>
         </w:rPr>
-        <w:t>In iTerm</w:t>
-      </w:r>
+        <w:t xml:space="preserve">In </w:t>
+      </w:r>
+      <w:proofErr w:type="spellStart"/>
+      <w:r>
+        <w:rPr>
+          <w:rFonts w:ascii="Arial" w:eastAsia="Times New Roman" w:hAnsi="Arial" w:cs="Arial"/>
+        </w:rPr>
+        <w:t>iTerm</w:t>
+      </w:r>
+      <w:proofErr w:type="spellEnd"/>
       <w:r>
         <w:rPr>
           <w:rFonts w:ascii="Arial" w:eastAsia="Times New Roman" w:hAnsi="Arial" w:cs="Arial"/>
@@ -2315,7 +2302,21 @@
         <w:rPr>
           <w:rFonts w:ascii="Arial" w:eastAsia="Times New Roman" w:hAnsi="Arial" w:cs="Arial"/>
         </w:rPr>
-        <w:t>Drag and drop gui to monitor</w:t>
+        <w:t xml:space="preserve">Drag and drop </w:t>
+      </w:r>
+      <w:proofErr w:type="spellStart"/>
+      <w:r>
+        <w:rPr>
+          <w:rFonts w:ascii="Arial" w:eastAsia="Times New Roman" w:hAnsi="Arial" w:cs="Arial"/>
+        </w:rPr>
+        <w:t>gui</w:t>
+      </w:r>
+      <w:proofErr w:type="spellEnd"/>
+      <w:r>
+        <w:rPr>
+          <w:rFonts w:ascii="Arial" w:eastAsia="Times New Roman" w:hAnsi="Arial" w:cs="Arial"/>
+        </w:rPr>
+        <w:t xml:space="preserve"> to monitor</w:t>
       </w:r>
       <w:r>
         <w:rPr>
@@ -3616,16 +3617,7 @@
           <w:iCs/>
           <w:color w:val="7030A0"/>
         </w:rPr>
-        <w:t>To receive the haptic feedback, y</w:t>
-      </w:r>
-      <w:r>
-        <w:rPr>
-          <w:rFonts w:ascii="Arial" w:eastAsia="Times New Roman" w:hAnsi="Arial" w:cs="Arial"/>
-          <w:i/>
-          <w:iCs/>
-          <w:color w:val="7030A0"/>
-        </w:rPr>
-        <w:t>ou will wear this device on your right arm and rest that arm</w:t>
+        <w:t>To receive the haptic feedback, you will wear this device on your right arm and rest that arm</w:t>
       </w:r>
       <w:r>
         <w:rPr>
@@ -4308,25 +4300,7 @@
           <w:iCs/>
           <w:color w:val="6D2D9E"/>
         </w:rPr>
-        <w:t xml:space="preserve"> on your arm and then running some calibrations. </w:t>
-      </w:r>
-      <w:r>
-        <w:rPr>
-          <w:rFonts w:ascii="Arial" w:hAnsi="Arial" w:cs="Arial"/>
-          <w:i/>
-          <w:iCs/>
-          <w:color w:val="6D2D9E"/>
-        </w:rPr>
-        <w:t>Does that sound ok</w:t>
-      </w:r>
-      <w:r>
-        <w:rPr>
-          <w:rFonts w:ascii="Arial" w:hAnsi="Arial" w:cs="Arial"/>
-          <w:i/>
-          <w:iCs/>
-          <w:color w:val="6D2D9E"/>
-        </w:rPr>
-        <w:t xml:space="preserve">? </w:t>
+        <w:t xml:space="preserve"> on your arm and then running some calibrations. Does that sound ok? </w:t>
       </w:r>
       <w:r>
         <w:rPr>
@@ -4467,19 +4441,27 @@
         <w:rPr>
           <w:rFonts w:ascii="Arial" w:eastAsia="Times New Roman" w:hAnsi="Arial" w:cs="Arial"/>
         </w:rPr>
-        <w:t xml:space="preserve"> placed against the left hand side of the forearm </w:t>
-      </w:r>
-      <w:r>
-        <w:rPr>
-          <w:rFonts w:ascii="Arial" w:eastAsia="Times New Roman" w:hAnsi="Arial" w:cs="Arial"/>
-        </w:rPr>
-        <w:t>and the</w:t>
-      </w:r>
-      <w:r>
-        <w:rPr>
-          <w:rFonts w:ascii="Arial" w:eastAsia="Times New Roman" w:hAnsi="Arial" w:cs="Arial"/>
-        </w:rPr>
-        <w:t xml:space="preserve"> usb/power </w:t>
+        <w:t xml:space="preserve"> placed against the left hand side of the forearm and the</w:t>
+      </w:r>
+      <w:r>
+        <w:rPr>
+          <w:rFonts w:ascii="Arial" w:eastAsia="Times New Roman" w:hAnsi="Arial" w:cs="Arial"/>
+        </w:rPr>
+        <w:t xml:space="preserve"> </w:t>
+      </w:r>
+      <w:proofErr w:type="spellStart"/>
+      <w:r>
+        <w:rPr>
+          <w:rFonts w:ascii="Arial" w:eastAsia="Times New Roman" w:hAnsi="Arial" w:cs="Arial"/>
+        </w:rPr>
+        <w:t>usb</w:t>
+      </w:r>
+      <w:proofErr w:type="spellEnd"/>
+      <w:r>
+        <w:rPr>
+          <w:rFonts w:ascii="Arial" w:eastAsia="Times New Roman" w:hAnsi="Arial" w:cs="Arial"/>
+        </w:rPr>
+        <w:t xml:space="preserve">/power </w:t>
       </w:r>
       <w:r>
         <w:rPr>
@@ -4513,8 +4495,9 @@
           <w:iCs/>
           <w:color w:val="6D2D9E"/>
         </w:rPr>
-        <w:t xml:space="preserve">Now I’m going to fasten the device to your arm. The strap should feel tight but not to the point where it hurts. </w:t>
-      </w:r>
+        <w:t xml:space="preserve">Now I’m going to fasten the device to your arm. The strap should feel tight but not to the point where it hurts. As I tighten it, could you let me know how it feels – if it’s too tight or </w:t>
+      </w:r>
+      <w:proofErr w:type="spellStart"/>
       <w:r>
         <w:rPr>
           <w:rFonts w:ascii="Arial" w:hAnsi="Arial" w:cs="Arial"/>
@@ -4522,7 +4505,17 @@
           <w:iCs/>
           <w:color w:val="6D2D9E"/>
         </w:rPr>
-        <w:t>As I tighten it, could you let me know how it feels – if it’s too tight or loose?</w:t>
+        <w:t>loose</w:t>
+      </w:r>
+      <w:proofErr w:type="spellEnd"/>
+      <w:r>
+        <w:rPr>
+          <w:rFonts w:ascii="Arial" w:hAnsi="Arial" w:cs="Arial"/>
+          <w:i/>
+          <w:iCs/>
+          <w:color w:val="6D2D9E"/>
+        </w:rPr>
+        <w:t>?</w:t>
       </w:r>
     </w:p>
     <w:p>
@@ -4661,7 +4654,21 @@
         <w:rPr>
           <w:rFonts w:ascii="Arial" w:eastAsia="Times New Roman" w:hAnsi="Arial" w:cs="Arial"/>
         </w:rPr>
-        <w:t xml:space="preserve">Click calibrate in the gui and click the screen when subject indicates discomfort. </w:t>
+        <w:t xml:space="preserve">Click calibrate in the </w:t>
+      </w:r>
+      <w:proofErr w:type="spellStart"/>
+      <w:r>
+        <w:rPr>
+          <w:rFonts w:ascii="Arial" w:eastAsia="Times New Roman" w:hAnsi="Arial" w:cs="Arial"/>
+        </w:rPr>
+        <w:t>gui</w:t>
+      </w:r>
+      <w:proofErr w:type="spellEnd"/>
+      <w:r>
+        <w:rPr>
+          <w:rFonts w:ascii="Arial" w:eastAsia="Times New Roman" w:hAnsi="Arial" w:cs="Arial"/>
+        </w:rPr>
+        <w:t xml:space="preserve"> and click the screen when subject indicates discomfort. </w:t>
       </w:r>
       <w:r>
         <w:rPr>
@@ -4820,25 +4827,7 @@
           <w:iCs/>
           <w:color w:val="6D2D9E"/>
         </w:rPr>
-        <w:t>I’m going to now apply the maximum pressure you selected to your arm to confirm that feels ok for you. It will be the same as before, increasing pressure until it reached the maximum</w:t>
-      </w:r>
-      <w:r>
-        <w:rPr>
-          <w:rFonts w:ascii="Arial" w:hAnsi="Arial" w:cs="Arial"/>
-          <w:i/>
-          <w:iCs/>
-          <w:color w:val="6D2D9E"/>
-        </w:rPr>
-        <w:t xml:space="preserve"> pressure you chose</w:t>
-      </w:r>
-      <w:r>
-        <w:rPr>
-          <w:rFonts w:ascii="Arial" w:hAnsi="Arial" w:cs="Arial"/>
-          <w:i/>
-          <w:iCs/>
-          <w:color w:val="6D2D9E"/>
-        </w:rPr>
-        <w:t>. Does that sound ok? Are you ready?</w:t>
+        <w:t>I’m going to now apply the maximum pressure you selected to your arm to confirm that feels ok for you. It will be the same as before, increasing pressure until it reached the maximum pressure you chose. Does that sound ok? Are you ready?</w:t>
       </w:r>
     </w:p>
     <w:p>
@@ -4857,7 +4846,21 @@
           <w:rFonts w:ascii="Arial" w:eastAsia="Times New Roman" w:hAnsi="Arial" w:cs="Arial"/>
         </w:rPr>
         <w:lastRenderedPageBreak/>
-        <w:t xml:space="preserve">Click calibrate in the gui and click the screen at the </w:t>
+        <w:t xml:space="preserve">Click calibrate in the </w:t>
+      </w:r>
+      <w:proofErr w:type="spellStart"/>
+      <w:r>
+        <w:rPr>
+          <w:rFonts w:ascii="Arial" w:eastAsia="Times New Roman" w:hAnsi="Arial" w:cs="Arial"/>
+        </w:rPr>
+        <w:t>gui</w:t>
+      </w:r>
+      <w:proofErr w:type="spellEnd"/>
+      <w:r>
+        <w:rPr>
+          <w:rFonts w:ascii="Arial" w:eastAsia="Times New Roman" w:hAnsi="Arial" w:cs="Arial"/>
+        </w:rPr>
+        <w:t xml:space="preserve"> and click the screen at the </w:t>
       </w:r>
       <w:r>
         <w:rPr>
@@ -5254,14 +5257,141 @@
           <w:iCs/>
           <w:color w:val="7030A0"/>
         </w:rPr>
-        <w:t>,</w:t>
-      </w:r>
-      <w:r>
-        <w:rPr>
-          <w:rFonts w:ascii="Arial" w:eastAsia="Times New Roman" w:hAnsi="Arial" w:cs="Arial"/>
-          <w:i/>
-          <w:iCs/>
-          <w:color w:val="7030A0"/>
+        <w:t xml:space="preserve">, </w:t>
+      </w:r>
+      <w:r>
+        <w:rPr>
+          <w:rFonts w:ascii="Arial" w:hAnsi="Arial" w:cs="Arial"/>
+          <w:i/>
+          <w:iCs/>
+          <w:color w:val="7030A0"/>
+        </w:rPr>
+        <w:t>you</w:t>
+      </w:r>
+      <w:r>
+        <w:rPr>
+          <w:rFonts w:ascii="Arial" w:hAnsi="Arial" w:cs="Arial"/>
+          <w:i/>
+          <w:iCs/>
+          <w:color w:val="7030A0"/>
+        </w:rPr>
+        <w:t xml:space="preserve"> may (or may not) receive pressure feedback</w:t>
+      </w:r>
+    </w:p>
+    <w:p>
+      <w:pPr>
+        <w:rPr>
+          <w:rFonts w:ascii="Arial" w:hAnsi="Arial" w:cs="Arial"/>
+          <w:i/>
+          <w:iCs/>
+          <w:color w:val="7030A0"/>
+        </w:rPr>
+      </w:pPr>
+      <w:r>
+        <w:rPr>
+          <w:rFonts w:ascii="Arial" w:hAnsi="Arial" w:cs="Arial"/>
+          <w:i/>
+          <w:iCs/>
+          <w:color w:val="7030A0"/>
+        </w:rPr>
+        <w:t>You also may (or may not)</w:t>
+      </w:r>
+      <w:r>
+        <w:rPr>
+          <w:rFonts w:ascii="Arial" w:eastAsia="Times New Roman" w:hAnsi="Arial" w:cs="Arial"/>
+          <w:i/>
+          <w:iCs/>
+          <w:color w:val="7030A0"/>
+        </w:rPr>
+        <w:t xml:space="preserve">receive visual feedback from your virtual arm. Which means sometimes you may see your virtual arm shown by the orange line segment. And other times you won’t see your virtual arm at all and there will be no orange line segment. Please note that even if your virtual arm is not visible on the screen, </w:t>
+      </w:r>
+      <w:r>
+        <w:rPr>
+          <w:rFonts w:ascii="Arial" w:eastAsia="Times New Roman" w:hAnsi="Arial" w:cs="Arial"/>
+          <w:i/>
+          <w:iCs/>
+          <w:color w:val="7030A0"/>
+        </w:rPr>
+        <w:t>the virtual arm</w:t>
+      </w:r>
+      <w:r>
+        <w:rPr>
+          <w:rFonts w:ascii="Arial" w:eastAsia="Times New Roman" w:hAnsi="Arial" w:cs="Arial"/>
+          <w:i/>
+          <w:iCs/>
+          <w:color w:val="7030A0"/>
+        </w:rPr>
+        <w:t xml:space="preserve"> is still there and you are still controlling its position via the </w:t>
+      </w:r>
+      <w:commentRangeStart w:id="8"/>
+      <w:r>
+        <w:rPr>
+          <w:rFonts w:ascii="Arial" w:eastAsia="Times New Roman" w:hAnsi="Arial" w:cs="Arial"/>
+          <w:i/>
+          <w:iCs/>
+          <w:color w:val="7030A0"/>
+        </w:rPr>
+        <w:t>keypad</w:t>
+      </w:r>
+      <w:commentRangeEnd w:id="8"/>
+      <w:r>
+        <w:rPr>
+          <w:rStyle w:val="CommentReference"/>
+        </w:rPr>
+        <w:commentReference w:id="8"/>
+      </w:r>
+      <w:r>
+        <w:rPr>
+          <w:rFonts w:ascii="Arial" w:eastAsia="Times New Roman" w:hAnsi="Arial" w:cs="Arial"/>
+          <w:i/>
+          <w:iCs/>
+          <w:color w:val="7030A0"/>
+        </w:rPr>
+        <w:t>.</w:t>
+      </w:r>
+    </w:p>
+    <w:p>
+      <w:pPr>
+        <w:rPr>
+          <w:rFonts w:ascii="Arial" w:hAnsi="Arial" w:cs="Arial"/>
+          <w:i/>
+          <w:iCs/>
+          <w:color w:val="6D2D9E"/>
+        </w:rPr>
+      </w:pPr>
+      <w:r>
+        <w:rPr>
+          <w:rFonts w:ascii="Arial" w:eastAsia="Times New Roman" w:hAnsi="Arial" w:cs="Arial"/>
+          <w:i/>
+          <w:iCs/>
+          <w:color w:val="7030A0"/>
+        </w:rPr>
+        <w:t>We will begin with a</w:t>
+      </w:r>
+      <w:r>
+        <w:rPr>
+          <w:rFonts w:ascii="Arial" w:eastAsia="Times New Roman" w:hAnsi="Arial" w:cs="Arial"/>
+          <w:i/>
+          <w:iCs/>
+          <w:color w:val="7030A0"/>
+        </w:rPr>
+        <w:t xml:space="preserve"> learning phase </w:t>
+      </w:r>
+      <w:r>
+        <w:rPr>
+          <w:rFonts w:ascii="Arial" w:hAnsi="Arial" w:cs="Arial"/>
+          <w:i/>
+          <w:iCs/>
+          <w:color w:val="6D2D9E"/>
+        </w:rPr>
+        <w:t>where you can get acclimated to the environment</w:t>
+      </w:r>
+      <w:r>
+        <w:rPr>
+          <w:rFonts w:ascii="Arial" w:hAnsi="Arial" w:cs="Arial"/>
+          <w:i/>
+          <w:iCs/>
+          <w:color w:val="6D2D9E"/>
         </w:rPr>
         <w:t xml:space="preserve"> </w:t>
       </w:r>
@@ -5270,118 +5400,36 @@
           <w:rFonts w:ascii="Arial" w:hAnsi="Arial" w:cs="Arial"/>
           <w:i/>
           <w:iCs/>
-          <w:color w:val="7030A0"/>
-        </w:rPr>
-        <w:t>you</w:t>
-      </w:r>
-      <w:r>
-        <w:rPr>
-          <w:rFonts w:ascii="Arial" w:hAnsi="Arial" w:cs="Arial"/>
-          <w:i/>
-          <w:iCs/>
-          <w:color w:val="7030A0"/>
-        </w:rPr>
-        <w:t xml:space="preserve"> may (or may not) receive pressure feedback</w:t>
-      </w:r>
-    </w:p>
-    <w:p>
-      <w:pPr>
-        <w:rPr>
-          <w:rFonts w:ascii="Arial" w:hAnsi="Arial" w:cs="Arial"/>
-          <w:i/>
-          <w:iCs/>
-          <w:color w:val="7030A0"/>
-        </w:rPr>
-      </w:pPr>
-      <w:r>
-        <w:rPr>
-          <w:rFonts w:ascii="Arial" w:hAnsi="Arial" w:cs="Arial"/>
-          <w:i/>
-          <w:iCs/>
-          <w:color w:val="7030A0"/>
-        </w:rPr>
-        <w:t>You also may (or may not)</w:t>
-      </w:r>
-      <w:r>
-        <w:rPr>
-          <w:rFonts w:ascii="Arial" w:eastAsia="Times New Roman" w:hAnsi="Arial" w:cs="Arial"/>
-          <w:i/>
-          <w:iCs/>
-          <w:color w:val="7030A0"/>
-        </w:rPr>
-        <w:t xml:space="preserve">receive visual feedback from your virtual arm. Which means sometimes you may see your virtual arm shown by the orange line segment. And other times you won’t see your virtual arm at all and there will be no orange line segment. Please note that even if your virtual arm is not visible on the screen, </w:t>
-      </w:r>
-      <w:r>
-        <w:rPr>
-          <w:rFonts w:ascii="Arial" w:eastAsia="Times New Roman" w:hAnsi="Arial" w:cs="Arial"/>
-          <w:i/>
-          <w:iCs/>
-          <w:color w:val="7030A0"/>
-        </w:rPr>
-        <w:t>the virtual arm</w:t>
-      </w:r>
-      <w:r>
-        <w:rPr>
-          <w:rFonts w:ascii="Arial" w:eastAsia="Times New Roman" w:hAnsi="Arial" w:cs="Arial"/>
-          <w:i/>
-          <w:iCs/>
-          <w:color w:val="7030A0"/>
-        </w:rPr>
-        <w:t xml:space="preserve"> is still there and you are still controlling its position via the </w:t>
-      </w:r>
-      <w:commentRangeStart w:id="8"/>
-      <w:r>
-        <w:rPr>
-          <w:rFonts w:ascii="Arial" w:eastAsia="Times New Roman" w:hAnsi="Arial" w:cs="Arial"/>
-          <w:i/>
-          <w:iCs/>
-          <w:color w:val="7030A0"/>
-        </w:rPr>
-        <w:t>keypad</w:t>
-      </w:r>
-      <w:commentRangeEnd w:id="8"/>
-      <w:r>
-        <w:rPr>
-          <w:rStyle w:val="CommentReference"/>
-        </w:rPr>
-        <w:commentReference w:id="8"/>
-      </w:r>
-      <w:r>
-        <w:rPr>
-          <w:rFonts w:ascii="Arial" w:eastAsia="Times New Roman" w:hAnsi="Arial" w:cs="Arial"/>
-          <w:i/>
-          <w:iCs/>
-          <w:color w:val="7030A0"/>
+          <w:color w:val="6D2D9E"/>
+        </w:rPr>
+        <w:t>and haptic feedback</w:t>
+      </w:r>
+      <w:r>
+        <w:rPr>
+          <w:rFonts w:ascii="Arial" w:hAnsi="Arial" w:cs="Arial"/>
+          <w:i/>
+          <w:iCs/>
+          <w:color w:val="6D2D9E"/>
         </w:rPr>
         <w:t>.</w:t>
       </w:r>
-    </w:p>
-    <w:p>
-      <w:pPr>
+      <w:r>
         <w:rPr>
           <w:rFonts w:ascii="Arial" w:hAnsi="Arial" w:cs="Arial"/>
           <w:i/>
           <w:iCs/>
           <w:color w:val="6D2D9E"/>
         </w:rPr>
-      </w:pPr>
-      <w:r>
-        <w:rPr>
-          <w:rFonts w:ascii="Arial" w:eastAsia="Times New Roman" w:hAnsi="Arial" w:cs="Arial"/>
-          <w:i/>
-          <w:iCs/>
-          <w:color w:val="7030A0"/>
-        </w:rPr>
-        <w:t>We will begin with a</w:t>
-      </w:r>
-      <w:r>
-        <w:rPr>
-          <w:rFonts w:ascii="Arial" w:eastAsia="Times New Roman" w:hAnsi="Arial" w:cs="Arial"/>
-          <w:i/>
-          <w:iCs/>
-          <w:color w:val="7030A0"/>
-        </w:rPr>
-        <w:t xml:space="preserve"> learning phase </w:t>
+        <w:t xml:space="preserve"> </w:t>
+      </w:r>
+      <w:r>
+        <w:rPr>
+          <w:rFonts w:ascii="Arial" w:hAnsi="Arial" w:cs="Arial"/>
+          <w:i/>
+          <w:iCs/>
+          <w:color w:val="7030A0"/>
+        </w:rPr>
+        <w:t>The learning phase consists of</w:t>
       </w:r>
       <w:r>
         <w:rPr>
@@ -5390,7 +5438,7 @@
           <w:iCs/>
           <w:color w:val="6D2D9E"/>
         </w:rPr>
-        <w:t>where you can get acclimated to the environment</w:t>
+        <w:t xml:space="preserve"> </w:t>
       </w:r>
       <w:r>
         <w:rPr>
@@ -5399,7 +5447,7 @@
           <w:iCs/>
           <w:color w:val="6D2D9E"/>
         </w:rPr>
-        <w:t xml:space="preserve"> </w:t>
+        <w:t>four</w:t>
       </w:r>
       <w:r>
         <w:rPr>
@@ -5408,43 +5456,7 @@
           <w:iCs/>
           <w:color w:val="6D2D9E"/>
         </w:rPr>
-        <w:t>and haptic feedback</w:t>
-      </w:r>
-      <w:r>
-        <w:rPr>
-          <w:rFonts w:ascii="Arial" w:hAnsi="Arial" w:cs="Arial"/>
-          <w:i/>
-          <w:iCs/>
-          <w:color w:val="6D2D9E"/>
-        </w:rPr>
-        <w:t>.</w:t>
-      </w:r>
-      <w:r>
-        <w:rPr>
-          <w:rFonts w:ascii="Arial" w:hAnsi="Arial" w:cs="Arial"/>
-          <w:i/>
-          <w:iCs/>
-          <w:color w:val="6D2D9E"/>
-        </w:rPr>
-        <w:t xml:space="preserve"> </w:t>
-      </w:r>
-      <w:r>
-        <w:rPr>
-          <w:rFonts w:ascii="Arial" w:hAnsi="Arial" w:cs="Arial"/>
-          <w:i/>
-          <w:iCs/>
-          <w:color w:val="7030A0"/>
-        </w:rPr>
-        <w:t>The learning phase consists of</w:t>
-      </w:r>
-      <w:r>
-        <w:rPr>
-          <w:rFonts w:ascii="Arial" w:hAnsi="Arial" w:cs="Arial"/>
-          <w:i/>
-          <w:iCs/>
-          <w:color w:val="6D2D9E"/>
-        </w:rPr>
-        <w:t xml:space="preserve"> two distinct parts. </w:t>
+        <w:t xml:space="preserve"> distinct parts. </w:t>
       </w:r>
     </w:p>
     <w:p>
@@ -5849,25 +5861,7 @@
           <w:iCs/>
           <w:color w:val="7030A0"/>
         </w:rPr>
-        <w:t xml:space="preserve"> to match your virtual arm with the target angle using only </w:t>
-      </w:r>
-      <w:r>
-        <w:rPr>
-          <w:rFonts w:ascii="Arial" w:hAnsi="Arial" w:cs="Arial"/>
-          <w:i/>
-          <w:iCs/>
-          <w:color w:val="7030A0"/>
-        </w:rPr>
-        <w:t>haptic feedback</w:t>
-      </w:r>
-      <w:r>
-        <w:rPr>
-          <w:rFonts w:ascii="Arial" w:hAnsi="Arial" w:cs="Arial"/>
-          <w:i/>
-          <w:iCs/>
-          <w:color w:val="7030A0"/>
-        </w:rPr>
-        <w:t>.</w:t>
+        <w:t xml:space="preserve"> to match your virtual arm with the target angle using only haptic feedback.</w:t>
       </w:r>
       <w:r>
         <w:rPr>
@@ -5931,52 +5925,7 @@
           <w:iCs/>
           <w:color w:val="7030A0"/>
         </w:rPr>
-        <w:t xml:space="preserve">After each of your angle attempts, </w:t>
-      </w:r>
-      <w:r>
-        <w:rPr>
-          <w:rFonts w:ascii="Arial" w:hAnsi="Arial" w:cs="Arial"/>
-          <w:i/>
-          <w:iCs/>
-          <w:color w:val="7030A0"/>
-        </w:rPr>
-        <w:t xml:space="preserve">you will click the blue key on the keypad and it will </w:t>
-      </w:r>
-      <w:r>
-        <w:rPr>
-          <w:rFonts w:ascii="Arial" w:hAnsi="Arial" w:cs="Arial"/>
-          <w:i/>
-          <w:iCs/>
-          <w:color w:val="7030A0"/>
-        </w:rPr>
-        <w:t>show</w:t>
-      </w:r>
-      <w:r>
-        <w:rPr>
-          <w:rFonts w:ascii="Arial" w:hAnsi="Arial" w:cs="Arial"/>
-          <w:i/>
-          <w:iCs/>
-          <w:color w:val="7030A0"/>
-        </w:rPr>
-        <w:t xml:space="preserve"> you</w:t>
-      </w:r>
-      <w:r>
-        <w:rPr>
-          <w:rFonts w:ascii="Arial" w:hAnsi="Arial" w:cs="Arial"/>
-          <w:i/>
-          <w:iCs/>
-          <w:color w:val="7030A0"/>
-        </w:rPr>
-        <w:t xml:space="preserve"> how close you actually were to the target angle. </w:t>
-      </w:r>
-      <w:r>
-        <w:rPr>
-          <w:rFonts w:ascii="Arial" w:hAnsi="Arial" w:cs="Arial"/>
-          <w:i/>
-          <w:iCs/>
-          <w:color w:val="7030A0"/>
-        </w:rPr>
-        <w:t xml:space="preserve">Your virtual arm will be displayed in orange only for a few moments to show you </w:t>
+        <w:t xml:space="preserve">After each of your angle attempts, you will click the blue key on the keypad and it will show you how close you actually were to the target angle. Your virtual arm will be displayed in orange only for a few moments to show you </w:t>
       </w:r>
       <w:r>
         <w:rPr>
@@ -6003,16 +5952,7 @@
           <w:iCs/>
           <w:color w:val="7030A0"/>
         </w:rPr>
-        <w:t xml:space="preserve"> </w:t>
-      </w:r>
-      <w:r>
-        <w:rPr>
-          <w:rFonts w:ascii="Arial" w:hAnsi="Arial" w:cs="Arial"/>
-          <w:i/>
-          <w:iCs/>
-          <w:color w:val="7030A0"/>
-        </w:rPr>
-        <w:t xml:space="preserve">you will have </w:t>
+        <w:t xml:space="preserve"> you will have </w:t>
       </w:r>
       <w:r>
         <w:rPr>
@@ -6039,43 +5979,7 @@
           <w:iCs/>
           <w:color w:val="7030A0"/>
         </w:rPr>
-        <w:t>practice angles</w:t>
-      </w:r>
-      <w:r>
-        <w:rPr>
-          <w:rFonts w:ascii="Arial" w:hAnsi="Arial" w:cs="Arial"/>
-          <w:i/>
-          <w:iCs/>
-          <w:color w:val="7030A0"/>
-        </w:rPr>
-        <w:t xml:space="preserve"> and then</w:t>
-      </w:r>
-      <w:r>
-        <w:rPr>
-          <w:rFonts w:ascii="Arial" w:hAnsi="Arial" w:cs="Arial"/>
-          <w:i/>
-          <w:iCs/>
-          <w:color w:val="7030A0"/>
-        </w:rPr>
-        <w:t xml:space="preserve"> an optional </w:t>
-      </w:r>
-      <w:r>
-        <w:rPr>
-          <w:rFonts w:ascii="Arial" w:hAnsi="Arial" w:cs="Arial"/>
-          <w:i/>
-          <w:iCs/>
-          <w:color w:val="7030A0"/>
-        </w:rPr>
-        <w:t>5</w:t>
-      </w:r>
-      <w:r>
-        <w:rPr>
-          <w:rFonts w:ascii="Arial" w:hAnsi="Arial" w:cs="Arial"/>
-          <w:i/>
-          <w:iCs/>
-          <w:color w:val="7030A0"/>
-        </w:rPr>
-        <w:t xml:space="preserve"> minute </w:t>
+        <w:t xml:space="preserve">practice angles and then an optional 5 minute </w:t>
       </w:r>
       <w:commentRangeStart w:id="12"/>
       <w:r>
@@ -6139,7 +6043,21 @@
           <w:rFonts w:ascii="Arial" w:eastAsia="Times New Roman" w:hAnsi="Arial" w:cs="Arial"/>
         </w:rPr>
         <w:lastRenderedPageBreak/>
-        <w:t>In iTerm: python pilotStudy.py</w:t>
+        <w:t xml:space="preserve">In </w:t>
+      </w:r>
+      <w:proofErr w:type="spellStart"/>
+      <w:r>
+        <w:rPr>
+          <w:rFonts w:ascii="Arial" w:eastAsia="Times New Roman" w:hAnsi="Arial" w:cs="Arial"/>
+        </w:rPr>
+        <w:t>iTerm</w:t>
+      </w:r>
+      <w:proofErr w:type="spellEnd"/>
+      <w:r>
+        <w:rPr>
+          <w:rFonts w:ascii="Arial" w:eastAsia="Times New Roman" w:hAnsi="Arial" w:cs="Arial"/>
+        </w:rPr>
+        <w:t>: python pilotStudy.py</w:t>
       </w:r>
       <w:r>
         <w:rPr>
@@ -6264,25 +6182,7 @@
           <w:iCs/>
           <w:color w:val="7030A0"/>
         </w:rPr>
-        <w:t xml:space="preserve">fter each of your angle attempts, </w:t>
-      </w:r>
-      <w:r>
-        <w:rPr>
-          <w:rFonts w:ascii="Arial" w:hAnsi="Arial" w:cs="Arial"/>
-          <w:i/>
-          <w:iCs/>
-          <w:color w:val="7030A0"/>
-        </w:rPr>
-        <w:t xml:space="preserve">you won’t be shown </w:t>
-      </w:r>
-      <w:r>
-        <w:rPr>
-          <w:rFonts w:ascii="Arial" w:hAnsi="Arial" w:cs="Arial"/>
-          <w:i/>
-          <w:iCs/>
-          <w:color w:val="7030A0"/>
-        </w:rPr>
-        <w:t>how close you were to the target angle.</w:t>
+        <w:t>fter each of your angle attempts, you won’t be shown how close you were to the target angle.</w:t>
       </w:r>
       <w:r>
         <w:rPr>
@@ -6327,16 +6227,7 @@
           <w:iCs/>
           <w:color w:val="7030A0"/>
         </w:rPr>
-        <w:t xml:space="preserve"> </w:t>
-      </w:r>
-      <w:r>
-        <w:rPr>
-          <w:rFonts w:ascii="Arial" w:hAnsi="Arial" w:cs="Arial"/>
-          <w:i/>
-          <w:iCs/>
-          <w:color w:val="7030A0"/>
-        </w:rPr>
-        <w:t>automatically</w:t>
+        <w:t xml:space="preserve"> automatically</w:t>
       </w:r>
       <w:r>
         <w:rPr>
@@ -6548,7 +6439,21 @@
         <w:rPr>
           <w:rFonts w:ascii="Arial" w:eastAsia="Times New Roman" w:hAnsi="Arial" w:cs="Arial"/>
         </w:rPr>
-        <w:t>onitor data on iTerm to make sure nothing is off.</w:t>
+        <w:t xml:space="preserve">onitor data on </w:t>
+      </w:r>
+      <w:proofErr w:type="spellStart"/>
+      <w:r>
+        <w:rPr>
+          <w:rFonts w:ascii="Arial" w:eastAsia="Times New Roman" w:hAnsi="Arial" w:cs="Arial"/>
+        </w:rPr>
+        <w:t>iTerm</w:t>
+      </w:r>
+      <w:proofErr w:type="spellEnd"/>
+      <w:r>
+        <w:rPr>
+          <w:rFonts w:ascii="Arial" w:eastAsia="Times New Roman" w:hAnsi="Arial" w:cs="Arial"/>
+        </w:rPr>
+        <w:t xml:space="preserve"> to make sure nothing is off.</w:t>
       </w:r>
     </w:p>
     <w:p>

</xml_diff>